<commit_message>
Updated documentation with remarks from tutor
</commit_message>
<xml_diff>
--- a/Documentation/Project-Plan.docx
+++ b/Documentation/Project-Plan.docx
@@ -34,6 +34,7 @@
             <w:dataBinding w:prefixMappings="xmlns:ns0='http://schemas.openxmlformats.org/officeDocument/2006/extended-properties'" w:xpath="/ns0:Properties[1]/ns0:Company[1]" w:storeItemID="{6668398D-A668-4E3E-A5EB-62B293D839F1}"/>
             <w:text/>
           </w:sdtPr>
+          <w:sdtEndPr/>
           <w:sdtContent>
             <w:tc>
               <w:tcPr>
@@ -97,6 +98,7 @@
               <w:dataBinding w:prefixMappings="xmlns:ns0='http://schemas.openxmlformats.org/package/2006/metadata/core-properties' xmlns:ns1='http://purl.org/dc/elements/1.1/'" w:xpath="/ns0:coreProperties[1]/ns1:title[1]" w:storeItemID="{6C3C8BC8-F283-45AE-878A-BAB7291924A1}"/>
               <w:text/>
             </w:sdtPr>
+            <w:sdtEndPr/>
             <w:sdtContent>
               <w:p>
                 <w:pPr>
@@ -139,6 +141,7 @@
             <w:dataBinding w:prefixMappings="xmlns:ns0='http://schemas.openxmlformats.org/package/2006/metadata/core-properties' xmlns:ns1='http://purl.org/dc/elements/1.1/'" w:xpath="/ns0:coreProperties[1]/ns1:subject[1]" w:storeItemID="{6C3C8BC8-F283-45AE-878A-BAB7291924A1}"/>
             <w:text/>
           </w:sdtPr>
+          <w:sdtEndPr/>
           <w:sdtContent>
             <w:tc>
               <w:tcPr>
@@ -287,7 +290,7 @@
           <w:r>
             <w:fldChar w:fldCharType="separate"/>
           </w:r>
-          <w:hyperlink w:anchor="_Toc103182300" w:history="1">
+          <w:hyperlink w:anchor="_Toc103183035" w:history="1">
             <w:r>
               <w:rPr>
                 <w:rStyle w:val="af6"/>
@@ -314,7 +317,7 @@
                 <w:noProof/>
                 <w:webHidden/>
               </w:rPr>
-              <w:instrText xml:space="preserve"> PAGEREF _Toc103182300 \h </w:instrText>
+              <w:instrText xml:space="preserve"> PAGEREF _Toc103183035 \h </w:instrText>
             </w:r>
             <w:r>
               <w:rPr>
@@ -357,7 +360,7 @@
               <w:szCs w:val="22"/>
             </w:rPr>
           </w:pPr>
-          <w:hyperlink w:anchor="_Toc103182301" w:history="1">
+          <w:hyperlink w:anchor="_Toc103183036" w:history="1">
             <w:r>
               <w:rPr>
                 <w:rStyle w:val="af6"/>
@@ -384,7 +387,7 @@
                 <w:noProof/>
                 <w:webHidden/>
               </w:rPr>
-              <w:instrText xml:space="preserve"> PAGEREF _Toc103182301 \h </w:instrText>
+              <w:instrText xml:space="preserve"> PAGEREF _Toc103183036 \h </w:instrText>
             </w:r>
             <w:r>
               <w:rPr>
@@ -427,13 +430,13 @@
               <w:szCs w:val="22"/>
             </w:rPr>
           </w:pPr>
-          <w:hyperlink w:anchor="_Toc103182302" w:history="1">
+          <w:hyperlink w:anchor="_Toc103183037" w:history="1">
             <w:r>
               <w:rPr>
                 <w:rStyle w:val="af6"/>
                 <w:noProof/>
               </w:rPr>
-              <w:t>How can we contact the client?</w:t>
+              <w:t>How can the client be contacted?</w:t>
             </w:r>
             <w:r>
               <w:rPr>
@@ -454,7 +457,7 @@
                 <w:noProof/>
                 <w:webHidden/>
               </w:rPr>
-              <w:instrText xml:space="preserve"> PAGEREF _Toc103182302 \h </w:instrText>
+              <w:instrText xml:space="preserve"> PAGEREF _Toc103183037 \h </w:instrText>
             </w:r>
             <w:r>
               <w:rPr>
@@ -497,7 +500,7 @@
               <w:szCs w:val="22"/>
             </w:rPr>
           </w:pPr>
-          <w:hyperlink w:anchor="_Toc103182303" w:history="1">
+          <w:hyperlink w:anchor="_Toc103183038" w:history="1">
             <w:r>
               <w:rPr>
                 <w:rStyle w:val="af6"/>
@@ -524,7 +527,7 @@
                 <w:noProof/>
                 <w:webHidden/>
               </w:rPr>
-              <w:instrText xml:space="preserve"> PAGEREF _Toc103182303 \h </w:instrText>
+              <w:instrText xml:space="preserve"> PAGEREF _Toc103183038 \h </w:instrText>
             </w:r>
             <w:r>
               <w:rPr>
@@ -544,7 +547,7 @@
                 <w:noProof/>
                 <w:webHidden/>
               </w:rPr>
-              <w:t>4</w:t>
+              <w:t>3</w:t>
             </w:r>
             <w:r>
               <w:rPr>
@@ -567,7 +570,7 @@
               <w:szCs w:val="22"/>
             </w:rPr>
           </w:pPr>
-          <w:hyperlink w:anchor="_Toc103182304" w:history="1">
+          <w:hyperlink w:anchor="_Toc103183039" w:history="1">
             <w:r>
               <w:rPr>
                 <w:rStyle w:val="af6"/>
@@ -594,7 +597,7 @@
                 <w:noProof/>
                 <w:webHidden/>
               </w:rPr>
-              <w:instrText xml:space="preserve"> PAGEREF _Toc103182304 \h </w:instrText>
+              <w:instrText xml:space="preserve"> PAGEREF _Toc103183039 \h </w:instrText>
             </w:r>
             <w:r>
               <w:rPr>
@@ -614,7 +617,7 @@
                 <w:noProof/>
                 <w:webHidden/>
               </w:rPr>
-              <w:t>4</w:t>
+              <w:t>3</w:t>
             </w:r>
             <w:r>
               <w:rPr>
@@ -637,7 +640,7 @@
               <w:szCs w:val="22"/>
             </w:rPr>
           </w:pPr>
-          <w:hyperlink w:anchor="_Toc103182305" w:history="1">
+          <w:hyperlink w:anchor="_Toc103183040" w:history="1">
             <w:r>
               <w:rPr>
                 <w:rStyle w:val="af6"/>
@@ -664,7 +667,7 @@
                 <w:noProof/>
                 <w:webHidden/>
               </w:rPr>
-              <w:instrText xml:space="preserve"> PAGEREF _Toc103182305 \h </w:instrText>
+              <w:instrText xml:space="preserve"> PAGEREF _Toc103183040 \h </w:instrText>
             </w:r>
             <w:r>
               <w:rPr>
@@ -707,7 +710,7 @@
               <w:szCs w:val="22"/>
             </w:rPr>
           </w:pPr>
-          <w:hyperlink w:anchor="_Toc103182306" w:history="1">
+          <w:hyperlink w:anchor="_Toc103183041" w:history="1">
             <w:r>
               <w:rPr>
                 <w:rStyle w:val="af6"/>
@@ -734,7 +737,7 @@
                 <w:noProof/>
                 <w:webHidden/>
               </w:rPr>
-              <w:instrText xml:space="preserve"> PAGEREF _Toc103182306 \h </w:instrText>
+              <w:instrText xml:space="preserve"> PAGEREF _Toc103183041 \h </w:instrText>
             </w:r>
             <w:r>
               <w:rPr>
@@ -777,7 +780,7 @@
               <w:szCs w:val="22"/>
             </w:rPr>
           </w:pPr>
-          <w:hyperlink w:anchor="_Toc103182307" w:history="1">
+          <w:hyperlink w:anchor="_Toc103183042" w:history="1">
             <w:r>
               <w:rPr>
                 <w:rStyle w:val="af6"/>
@@ -804,7 +807,7 @@
                 <w:noProof/>
                 <w:webHidden/>
               </w:rPr>
-              <w:instrText xml:space="preserve"> PAGEREF _Toc103182307 \h </w:instrText>
+              <w:instrText xml:space="preserve"> PAGEREF _Toc103183042 \h </w:instrText>
             </w:r>
             <w:r>
               <w:rPr>
@@ -847,7 +850,7 @@
               <w:szCs w:val="22"/>
             </w:rPr>
           </w:pPr>
-          <w:hyperlink w:anchor="_Toc103182308" w:history="1">
+          <w:hyperlink w:anchor="_Toc103183043" w:history="1">
             <w:r>
               <w:rPr>
                 <w:rStyle w:val="af6"/>
@@ -874,7 +877,7 @@
                 <w:noProof/>
                 <w:webHidden/>
               </w:rPr>
-              <w:instrText xml:space="preserve"> PAGEREF _Toc103182308 \h </w:instrText>
+              <w:instrText xml:space="preserve"> PAGEREF _Toc103183043 \h </w:instrText>
             </w:r>
             <w:r>
               <w:rPr>
@@ -894,7 +897,7 @@
                 <w:noProof/>
                 <w:webHidden/>
               </w:rPr>
-              <w:t>5</w:t>
+              <w:t>4</w:t>
             </w:r>
             <w:r>
               <w:rPr>
@@ -917,7 +920,7 @@
               <w:szCs w:val="22"/>
             </w:rPr>
           </w:pPr>
-          <w:hyperlink w:anchor="_Toc103182309" w:history="1">
+          <w:hyperlink w:anchor="_Toc103183044" w:history="1">
             <w:r>
               <w:rPr>
                 <w:rStyle w:val="af6"/>
@@ -944,7 +947,7 @@
                 <w:noProof/>
                 <w:webHidden/>
               </w:rPr>
-              <w:instrText xml:space="preserve"> PAGEREF _Toc103182309 \h </w:instrText>
+              <w:instrText xml:space="preserve"> PAGEREF _Toc103183044 \h </w:instrText>
             </w:r>
             <w:r>
               <w:rPr>
@@ -964,7 +967,7 @@
                 <w:noProof/>
                 <w:webHidden/>
               </w:rPr>
-              <w:t>5</w:t>
+              <w:t>4</w:t>
             </w:r>
             <w:r>
               <w:rPr>
@@ -987,13 +990,13 @@
               <w:szCs w:val="22"/>
             </w:rPr>
           </w:pPr>
-          <w:hyperlink w:anchor="_Toc103182310" w:history="1">
+          <w:hyperlink w:anchor="_Toc103183045" w:history="1">
             <w:r>
               <w:rPr>
                 <w:rStyle w:val="af6"/>
                 <w:noProof/>
               </w:rPr>
-              <w:t>What are we not going to deliver?</w:t>
+              <w:t>What is not going to be delivered?</w:t>
             </w:r>
             <w:r>
               <w:rPr>
@@ -1014,7 +1017,7 @@
                 <w:noProof/>
                 <w:webHidden/>
               </w:rPr>
-              <w:instrText xml:space="preserve"> PAGEREF _Toc103182310 \h </w:instrText>
+              <w:instrText xml:space="preserve"> PAGEREF _Toc103183045 \h </w:instrText>
             </w:r>
             <w:r>
               <w:rPr>
@@ -1034,7 +1037,7 @@
                 <w:noProof/>
                 <w:webHidden/>
               </w:rPr>
-              <w:t>5</w:t>
+              <w:t>4</w:t>
             </w:r>
             <w:r>
               <w:rPr>
@@ -1057,7 +1060,7 @@
               <w:szCs w:val="22"/>
             </w:rPr>
           </w:pPr>
-          <w:hyperlink w:anchor="_Toc103182311" w:history="1">
+          <w:hyperlink w:anchor="_Toc103183046" w:history="1">
             <w:r>
               <w:rPr>
                 <w:rStyle w:val="af6"/>
@@ -1084,7 +1087,7 @@
                 <w:noProof/>
                 <w:webHidden/>
               </w:rPr>
-              <w:instrText xml:space="preserve"> PAGEREF _Toc103182311 \h </w:instrText>
+              <w:instrText xml:space="preserve"> PAGEREF _Toc103183046 \h </w:instrText>
             </w:r>
             <w:r>
               <w:rPr>
@@ -1127,7 +1130,7 @@
               <w:szCs w:val="22"/>
             </w:rPr>
           </w:pPr>
-          <w:hyperlink w:anchor="_Toc103182312" w:history="1">
+          <w:hyperlink w:anchor="_Toc103183047" w:history="1">
             <w:r>
               <w:rPr>
                 <w:rStyle w:val="af6"/>
@@ -1154,7 +1157,7 @@
                 <w:noProof/>
                 <w:webHidden/>
               </w:rPr>
-              <w:instrText xml:space="preserve"> PAGEREF _Toc103182312 \h </w:instrText>
+              <w:instrText xml:space="preserve"> PAGEREF _Toc103183047 \h </w:instrText>
             </w:r>
             <w:r>
               <w:rPr>
@@ -1197,7 +1200,7 @@
               <w:szCs w:val="22"/>
             </w:rPr>
           </w:pPr>
-          <w:hyperlink w:anchor="_Toc103182313" w:history="1">
+          <w:hyperlink w:anchor="_Toc103183048" w:history="1">
             <w:r>
               <w:rPr>
                 <w:rStyle w:val="af6"/>
@@ -1224,7 +1227,7 @@
                 <w:noProof/>
                 <w:webHidden/>
               </w:rPr>
-              <w:instrText xml:space="preserve"> PAGEREF _Toc103182313 \h </w:instrText>
+              <w:instrText xml:space="preserve"> PAGEREF _Toc103183048 \h </w:instrText>
             </w:r>
             <w:r>
               <w:rPr>
@@ -1267,7 +1270,7 @@
               <w:szCs w:val="22"/>
             </w:rPr>
           </w:pPr>
-          <w:hyperlink w:anchor="_Toc103182314" w:history="1">
+          <w:hyperlink w:anchor="_Toc103183049" w:history="1">
             <w:r>
               <w:rPr>
                 <w:rStyle w:val="af6"/>
@@ -1294,7 +1297,7 @@
                 <w:noProof/>
                 <w:webHidden/>
               </w:rPr>
-              <w:instrText xml:space="preserve"> PAGEREF _Toc103182314 \h </w:instrText>
+              <w:instrText xml:space="preserve"> PAGEREF _Toc103183049 \h </w:instrText>
             </w:r>
             <w:r>
               <w:rPr>
@@ -1337,7 +1340,7 @@
               <w:szCs w:val="22"/>
             </w:rPr>
           </w:pPr>
-          <w:hyperlink w:anchor="_Toc103182315" w:history="1">
+          <w:hyperlink w:anchor="_Toc103183050" w:history="1">
             <w:r>
               <w:rPr>
                 <w:rStyle w:val="af6"/>
@@ -1364,7 +1367,7 @@
                 <w:noProof/>
                 <w:webHidden/>
               </w:rPr>
-              <w:instrText xml:space="preserve"> PAGEREF _Toc103182315 \h </w:instrText>
+              <w:instrText xml:space="preserve"> PAGEREF _Toc103183050 \h </w:instrText>
             </w:r>
             <w:r>
               <w:rPr>
@@ -1384,7 +1387,7 @@
                 <w:noProof/>
                 <w:webHidden/>
               </w:rPr>
-              <w:t>6</w:t>
+              <w:t>5</w:t>
             </w:r>
             <w:r>
               <w:rPr>
@@ -1407,7 +1410,7 @@
               <w:szCs w:val="22"/>
             </w:rPr>
           </w:pPr>
-          <w:hyperlink w:anchor="_Toc103182316" w:history="1">
+          <w:hyperlink w:anchor="_Toc103183051" w:history="1">
             <w:r>
               <w:rPr>
                 <w:rStyle w:val="af6"/>
@@ -1434,7 +1437,147 @@
                 <w:noProof/>
                 <w:webHidden/>
               </w:rPr>
-              <w:instrText xml:space="preserve"> PAGEREF _Toc103182316 \h </w:instrText>
+              <w:instrText xml:space="preserve"> PAGEREF _Toc103183051 \h </w:instrText>
+            </w:r>
+            <w:r>
+              <w:rPr>
+                <w:noProof/>
+                <w:webHidden/>
+              </w:rPr>
+            </w:r>
+            <w:r>
+              <w:rPr>
+                <w:noProof/>
+                <w:webHidden/>
+              </w:rPr>
+              <w:fldChar w:fldCharType="separate"/>
+            </w:r>
+            <w:r>
+              <w:rPr>
+                <w:noProof/>
+                <w:webHidden/>
+              </w:rPr>
+              <w:t>5</w:t>
+            </w:r>
+            <w:r>
+              <w:rPr>
+                <w:noProof/>
+                <w:webHidden/>
+              </w:rPr>
+              <w:fldChar w:fldCharType="end"/>
+            </w:r>
+          </w:hyperlink>
+        </w:p>
+        <w:p>
+          <w:pPr>
+            <w:pStyle w:val="11"/>
+            <w:tabs>
+              <w:tab w:val="right" w:leader="dot" w:pos="9350"/>
+            </w:tabs>
+            <w:rPr>
+              <w:noProof/>
+              <w:sz w:val="22"/>
+              <w:szCs w:val="22"/>
+            </w:rPr>
+          </w:pPr>
+          <w:hyperlink w:anchor="_Toc103183052" w:history="1">
+            <w:r>
+              <w:rPr>
+                <w:rStyle w:val="af6"/>
+                <w:noProof/>
+              </w:rPr>
+              <w:t>Phasing</w:t>
+            </w:r>
+            <w:r>
+              <w:rPr>
+                <w:noProof/>
+                <w:webHidden/>
+              </w:rPr>
+              <w:tab/>
+            </w:r>
+            <w:r>
+              <w:rPr>
+                <w:noProof/>
+                <w:webHidden/>
+              </w:rPr>
+              <w:fldChar w:fldCharType="begin"/>
+            </w:r>
+            <w:r>
+              <w:rPr>
+                <w:noProof/>
+                <w:webHidden/>
+              </w:rPr>
+              <w:instrText xml:space="preserve"> PAGEREF _Toc103183052 \h </w:instrText>
+            </w:r>
+            <w:r>
+              <w:rPr>
+                <w:noProof/>
+                <w:webHidden/>
+              </w:rPr>
+            </w:r>
+            <w:r>
+              <w:rPr>
+                <w:noProof/>
+                <w:webHidden/>
+              </w:rPr>
+              <w:fldChar w:fldCharType="separate"/>
+            </w:r>
+            <w:r>
+              <w:rPr>
+                <w:noProof/>
+                <w:webHidden/>
+              </w:rPr>
+              <w:t>6</w:t>
+            </w:r>
+            <w:r>
+              <w:rPr>
+                <w:noProof/>
+                <w:webHidden/>
+              </w:rPr>
+              <w:fldChar w:fldCharType="end"/>
+            </w:r>
+          </w:hyperlink>
+        </w:p>
+        <w:p>
+          <w:pPr>
+            <w:pStyle w:val="21"/>
+            <w:tabs>
+              <w:tab w:val="right" w:leader="dot" w:pos="9350"/>
+            </w:tabs>
+            <w:rPr>
+              <w:noProof/>
+              <w:sz w:val="22"/>
+              <w:szCs w:val="22"/>
+            </w:rPr>
+          </w:pPr>
+          <w:hyperlink w:anchor="_Toc103183053" w:history="1">
+            <w:r>
+              <w:rPr>
+                <w:rStyle w:val="af6"/>
+                <w:noProof/>
+              </w:rPr>
+              <w:t>Plan for conducting the project</w:t>
+            </w:r>
+            <w:r>
+              <w:rPr>
+                <w:noProof/>
+                <w:webHidden/>
+              </w:rPr>
+              <w:tab/>
+            </w:r>
+            <w:r>
+              <w:rPr>
+                <w:noProof/>
+                <w:webHidden/>
+              </w:rPr>
+              <w:fldChar w:fldCharType="begin"/>
+            </w:r>
+            <w:r>
+              <w:rPr>
+                <w:noProof/>
+                <w:webHidden/>
+              </w:rPr>
+              <w:instrText xml:space="preserve"> PAGEREF _Toc103183053 \h </w:instrText>
             </w:r>
             <w:r>
               <w:rPr>
@@ -1504,12 +1647,11 @@
           <w:sz w:val="28"/>
         </w:rPr>
       </w:pPr>
-      <w:bookmarkStart w:id="0" w:name="_Toc103182300"/>
+      <w:bookmarkStart w:id="0" w:name="_Toc103183035"/>
       <w:r>
         <w:rPr>
           <w:sz w:val="28"/>
         </w:rPr>
-        <w:lastRenderedPageBreak/>
         <w:t>About the client</w:t>
       </w:r>
       <w:bookmarkEnd w:id="0"/>
@@ -1519,7 +1661,7 @@
       <w:pPr>
         <w:pStyle w:val="2"/>
       </w:pPr>
-      <w:bookmarkStart w:id="1" w:name="_Toc103182301"/>
+      <w:bookmarkStart w:id="1" w:name="_Toc103183036"/>
       <w:r>
         <w:t>Who is the client</w:t>
       </w:r>
@@ -1599,7 +1741,7 @@
         <w:pStyle w:val="2"/>
       </w:pPr>
       <w:bookmarkStart w:id="2" w:name="_Toc95574820"/>
-      <w:bookmarkStart w:id="3" w:name="_Toc103182302"/>
+      <w:bookmarkStart w:id="3" w:name="_Toc103183037"/>
       <w:r>
         <w:t xml:space="preserve">How can </w:t>
       </w:r>
@@ -1797,7 +1939,21 @@
           <w:sz w:val="24"/>
           <w:szCs w:val="24"/>
         </w:rPr>
-        <w:t>All of them can be contacted through Microsoft teams</w:t>
+        <w:t xml:space="preserve">All of them can </w:t>
+      </w:r>
+      <w:r>
+        <w:rPr>
+          <w:sz w:val="24"/>
+          <w:szCs w:val="24"/>
+        </w:rPr>
+        <w:t xml:space="preserve">also </w:t>
+      </w:r>
+      <w:r>
+        <w:rPr>
+          <w:sz w:val="24"/>
+          <w:szCs w:val="24"/>
+        </w:rPr>
+        <w:t>be contacted through Microsoft teams</w:t>
       </w:r>
     </w:p>
     <w:p/>
@@ -1810,7 +1966,7 @@
         </w:rPr>
       </w:pPr>
       <w:bookmarkStart w:id="4" w:name="_Toc95574825"/>
-      <w:bookmarkStart w:id="5" w:name="_Toc103182303"/>
+      <w:bookmarkStart w:id="5" w:name="_Toc103183038"/>
       <w:r>
         <w:rPr>
           <w:sz w:val="32"/>
@@ -1840,7 +1996,7 @@
         <w:pStyle w:val="2"/>
       </w:pPr>
       <w:bookmarkStart w:id="6" w:name="_Toc95574826"/>
-      <w:bookmarkStart w:id="7" w:name="_Toc103182304"/>
+      <w:bookmarkStart w:id="7" w:name="_Toc103183039"/>
       <w:r>
         <w:t>What problem does the client have?</w:t>
       </w:r>
@@ -1908,9 +2064,8 @@
         <w:pStyle w:val="2"/>
       </w:pPr>
       <w:bookmarkStart w:id="8" w:name="_Toc95574827"/>
-      <w:bookmarkStart w:id="9" w:name="_Toc103182305"/>
-      <w:r>
-        <w:lastRenderedPageBreak/>
+      <w:bookmarkStart w:id="9" w:name="_Toc103183040"/>
+      <w:r>
         <w:t>Means of solving presented problem</w:t>
       </w:r>
       <w:bookmarkEnd w:id="8"/>
@@ -2045,7 +2200,7 @@
         </w:rPr>
       </w:pPr>
       <w:bookmarkStart w:id="10" w:name="_Toc95574828"/>
-      <w:bookmarkStart w:id="11" w:name="_Toc103182306"/>
+      <w:bookmarkStart w:id="11" w:name="_Toc103183041"/>
       <w:r>
         <w:rPr>
           <w:sz w:val="32"/>
@@ -2061,7 +2216,7 @@
         <w:pStyle w:val="2"/>
       </w:pPr>
       <w:bookmarkStart w:id="12" w:name="_Toc95574829"/>
-      <w:bookmarkStart w:id="13" w:name="_Toc103182307"/>
+      <w:bookmarkStart w:id="13" w:name="_Toc103183042"/>
       <w:r>
         <w:t>What does the</w:t>
       </w:r>
@@ -2094,7 +2249,7 @@
           <w:sz w:val="24"/>
           <w:szCs w:val="24"/>
         </w:rPr>
-        <w:t xml:space="preserve"> project intends to ease the work of management, providing relatable information and to help the </w:t>
+        <w:t xml:space="preserve"> project intends to ease the work of management, providing relatable information and to help </w:t>
       </w:r>
       <w:r>
         <w:rPr>
@@ -2129,14 +2284,7 @@
           <w:sz w:val="24"/>
           <w:szCs w:val="24"/>
         </w:rPr>
-        <w:t xml:space="preserve"> tournaments</w:t>
-      </w:r>
-      <w:r>
-        <w:rPr>
-          <w:sz w:val="24"/>
-          <w:szCs w:val="24"/>
-        </w:rPr>
-        <w:t xml:space="preserve"> </w:t>
+        <w:t xml:space="preserve"> tournaments. </w:t>
       </w:r>
     </w:p>
     <w:p>
@@ -2181,7 +2329,7 @@
         </w:rPr>
       </w:pPr>
       <w:bookmarkStart w:id="14" w:name="_Toc95574830"/>
-      <w:bookmarkStart w:id="15" w:name="_Toc103182308"/>
+      <w:bookmarkStart w:id="15" w:name="_Toc103183043"/>
       <w:r>
         <w:rPr>
           <w:sz w:val="32"/>
@@ -2198,7 +2346,7 @@
         <w:pStyle w:val="2"/>
       </w:pPr>
       <w:bookmarkStart w:id="16" w:name="_Toc95574831"/>
-      <w:bookmarkStart w:id="17" w:name="_Toc103182309"/>
+      <w:bookmarkStart w:id="17" w:name="_Toc103183044"/>
       <w:r>
         <w:t>What products are going to be delivered?</w:t>
       </w:r>
@@ -2228,28 +2376,14 @@
           <w:sz w:val="24"/>
           <w:szCs w:val="24"/>
         </w:rPr>
-        <w:t xml:space="preserve"> which can store information related to </w:t>
-      </w:r>
-      <w:r>
-        <w:rPr>
-          <w:sz w:val="24"/>
-          <w:szCs w:val="24"/>
-        </w:rPr>
-        <w:t>tournaments</w:t>
-      </w:r>
-      <w:r>
-        <w:rPr>
-          <w:sz w:val="24"/>
-          <w:szCs w:val="24"/>
-        </w:rPr>
-        <w:t xml:space="preserve">, give the </w:t>
-      </w:r>
-      <w:r>
-        <w:rPr>
-          <w:sz w:val="24"/>
-          <w:szCs w:val="24"/>
-        </w:rPr>
-        <w:t>staff</w:t>
+        <w:t xml:space="preserve"> which can store information related to tournaments, give the staff members the power to view, add or remove tournaments from the system and input results of games from the tournaments</w:t>
+      </w:r>
+      <w:r>
+        <w:rPr>
+          <w:sz w:val="24"/>
+          <w:szCs w:val="24"/>
+        </w:rPr>
+        <w:t>.</w:t>
       </w:r>
       <w:r>
         <w:rPr>
@@ -2263,49 +2397,14 @@
           <w:sz w:val="24"/>
           <w:szCs w:val="24"/>
         </w:rPr>
-        <w:t>members</w:t>
-      </w:r>
-      <w:r>
-        <w:rPr>
-          <w:sz w:val="24"/>
-          <w:szCs w:val="24"/>
-        </w:rPr>
-        <w:t xml:space="preserve"> the power to </w:t>
-      </w:r>
-      <w:r>
-        <w:rPr>
-          <w:sz w:val="24"/>
-          <w:szCs w:val="24"/>
-        </w:rPr>
-        <w:t xml:space="preserve">view, </w:t>
-      </w:r>
-      <w:r>
-        <w:rPr>
-          <w:sz w:val="24"/>
-          <w:szCs w:val="24"/>
-        </w:rPr>
-        <w:t xml:space="preserve">add or remove </w:t>
-      </w:r>
-      <w:r>
-        <w:rPr>
-          <w:sz w:val="24"/>
-          <w:szCs w:val="24"/>
-        </w:rPr>
-        <w:t>tournaments from the system and</w:t>
-      </w:r>
-      <w:r>
-        <w:rPr>
-          <w:sz w:val="24"/>
-          <w:szCs w:val="24"/>
-        </w:rPr>
-        <w:t xml:space="preserve"> </w:t>
-      </w:r>
-      <w:r>
-        <w:rPr>
-          <w:sz w:val="24"/>
-          <w:szCs w:val="24"/>
-        </w:rPr>
-        <w:t>input results of games from the tournaments</w:t>
+        <w:t>The solution would also automatically determine the games between players in tournaments</w:t>
+      </w:r>
+      <w:r>
+        <w:rPr>
+          <w:sz w:val="24"/>
+          <w:szCs w:val="24"/>
+        </w:rPr>
+        <w:t>.</w:t>
       </w:r>
     </w:p>
     <w:p>
@@ -2319,26 +2418,24 @@
           <w:szCs w:val="24"/>
         </w:rPr>
       </w:pPr>
-      <w:r>
-        <w:rPr>
-          <w:sz w:val="24"/>
-          <w:szCs w:val="24"/>
-        </w:rPr>
-        <w:t>Web application which is centered towards the players that are interested in participating in the tournaments organized by associations</w:t>
-      </w:r>
-      <w:r>
-        <w:rPr>
-          <w:sz w:val="24"/>
-          <w:szCs w:val="24"/>
-        </w:rPr>
-        <w:t>.</w:t>
-      </w:r>
-      <w:r>
-        <w:rPr>
-          <w:sz w:val="24"/>
-          <w:szCs w:val="24"/>
-        </w:rPr>
-        <w:t xml:space="preserve"> There players would be able to register for tournaments and view their performance and participation in those tournaments.</w:t>
+    </w:p>
+    <w:p>
+      <w:pPr>
+        <w:tabs>
+          <w:tab w:val="left" w:pos="7605"/>
+        </w:tabs>
+        <w:jc w:val="both"/>
+        <w:rPr>
+          <w:sz w:val="24"/>
+          <w:szCs w:val="24"/>
+        </w:rPr>
+      </w:pPr>
+      <w:r>
+        <w:rPr>
+          <w:sz w:val="24"/>
+          <w:szCs w:val="24"/>
+        </w:rPr>
+        <w:t>Web application which is centered towards the players that are interested in participating in the tournaments organized by associations. There players would be able to register for tournaments and view their performance and participation in those tournaments.</w:t>
       </w:r>
     </w:p>
     <w:p>
@@ -2353,15 +2450,16 @@
         <w:pStyle w:val="2"/>
       </w:pPr>
       <w:bookmarkStart w:id="18" w:name="_Toc95574833"/>
-      <w:bookmarkStart w:id="19" w:name="_Toc103182310"/>
-      <w:r>
+      <w:bookmarkStart w:id="19" w:name="_Toc103183045"/>
+      <w:r>
+        <w:lastRenderedPageBreak/>
         <w:t xml:space="preserve">What </w:t>
       </w:r>
       <w:bookmarkEnd w:id="18"/>
+      <w:r>
+        <w:t>is not going to be delivered?</w:t>
+      </w:r>
       <w:bookmarkEnd w:id="19"/>
-      <w:r>
-        <w:t>is not going to be delivered?</w:t>
-      </w:r>
     </w:p>
     <w:p>
       <w:pPr>
@@ -2427,13 +2525,12 @@
         </w:rPr>
       </w:pPr>
       <w:bookmarkStart w:id="20" w:name="_Toc95574834"/>
-      <w:bookmarkStart w:id="21" w:name="_Toc103182311"/>
+      <w:bookmarkStart w:id="21" w:name="_Toc103183046"/>
       <w:r>
         <w:rPr>
           <w:sz w:val="32"/>
           <w:szCs w:val="32"/>
         </w:rPr>
-        <w:lastRenderedPageBreak/>
         <w:t>Constraints</w:t>
       </w:r>
       <w:bookmarkEnd w:id="20"/>
@@ -2445,7 +2542,7 @@
         <w:pStyle w:val="2"/>
       </w:pPr>
       <w:bookmarkStart w:id="22" w:name="_Toc95574835"/>
-      <w:bookmarkStart w:id="23" w:name="_Toc103182312"/>
+      <w:bookmarkStart w:id="23" w:name="_Toc103183047"/>
       <w:r>
         <w:t>What are the project limits?</w:t>
       </w:r>
@@ -2457,7 +2554,7 @@
         <w:pStyle w:val="3"/>
       </w:pPr>
       <w:bookmarkStart w:id="24" w:name="_Toc95574836"/>
-      <w:bookmarkStart w:id="25" w:name="_Toc103182313"/>
+      <w:bookmarkStart w:id="25" w:name="_Toc103183048"/>
       <w:r>
         <w:t>1. Time constraints</w:t>
       </w:r>
@@ -2538,7 +2635,7 @@
         <w:pStyle w:val="3"/>
       </w:pPr>
       <w:bookmarkStart w:id="26" w:name="_Toc95574837"/>
-      <w:bookmarkStart w:id="27" w:name="_Toc103182314"/>
+      <w:bookmarkStart w:id="27" w:name="_Toc103183049"/>
       <w:r>
         <w:t>2. Quality constraints</w:t>
       </w:r>
@@ -2609,35 +2706,89 @@
           <w:sz w:val="24"/>
           <w:szCs w:val="24"/>
         </w:rPr>
-        <w:t>whilst giving players the opportunity reflect t</w:t>
-      </w:r>
-      <w:bookmarkStart w:id="28" w:name="_GoBack"/>
+        <w:t>whilst giving players the opportunity reflect their participation in a website</w:t>
+      </w:r>
+      <w:r>
+        <w:rPr>
+          <w:sz w:val="24"/>
+          <w:szCs w:val="24"/>
+        </w:rPr>
+        <w:t>. Any other features are not</w:t>
+      </w:r>
+      <w:r>
+        <w:rPr>
+          <w:sz w:val="24"/>
+          <w:szCs w:val="24"/>
+        </w:rPr>
+        <w:t xml:space="preserve"> promised in the final product.</w:t>
+      </w:r>
+    </w:p>
+    <w:p>
+      <w:pPr>
+        <w:jc w:val="both"/>
+        <w:rPr>
+          <w:sz w:val="24"/>
+          <w:szCs w:val="24"/>
+        </w:rPr>
+      </w:pPr>
+    </w:p>
+    <w:p>
+      <w:pPr>
+        <w:pStyle w:val="3"/>
+      </w:pPr>
+      <w:bookmarkStart w:id="28" w:name="_Toc95574838"/>
+      <w:bookmarkStart w:id="29" w:name="_Toc103183050"/>
+      <w:r>
+        <w:t>3. programming languages and tools</w:t>
+      </w:r>
       <w:bookmarkEnd w:id="28"/>
-      <w:r>
-        <w:rPr>
-          <w:sz w:val="24"/>
-          <w:szCs w:val="24"/>
-        </w:rPr>
-        <w:t>heir participation in a website</w:t>
-      </w:r>
-      <w:r>
-        <w:rPr>
-          <w:sz w:val="24"/>
-          <w:szCs w:val="24"/>
-        </w:rPr>
-        <w:t>. Any other features are not</w:t>
-      </w:r>
-      <w:r>
-        <w:rPr>
-          <w:sz w:val="24"/>
-          <w:szCs w:val="24"/>
-        </w:rPr>
-        <w:t xml:space="preserve"> promised in the final product.</w:t>
-      </w:r>
-    </w:p>
-    <w:p>
-      <w:pPr>
-        <w:jc w:val="both"/>
+      <w:bookmarkEnd w:id="29"/>
+    </w:p>
+    <w:p>
+      <w:pPr>
+        <w:rPr>
+          <w:sz w:val="24"/>
+          <w:szCs w:val="24"/>
+        </w:rPr>
+      </w:pPr>
+      <w:r>
+        <w:rPr>
+          <w:sz w:val="24"/>
+          <w:szCs w:val="24"/>
+        </w:rPr>
+        <w:t xml:space="preserve">The development of the created application revolves around C# using the </w:t>
+      </w:r>
+      <w:r>
+        <w:rPr>
+          <w:sz w:val="24"/>
+          <w:szCs w:val="24"/>
+        </w:rPr>
+        <w:t xml:space="preserve">.NET and </w:t>
+      </w:r>
+      <w:r>
+        <w:rPr>
+          <w:sz w:val="24"/>
+          <w:szCs w:val="24"/>
+        </w:rPr>
+        <w:t>ASP.NET framework</w:t>
+      </w:r>
+      <w:r>
+        <w:rPr>
+          <w:sz w:val="24"/>
+          <w:szCs w:val="24"/>
+        </w:rPr>
+        <w:t>s</w:t>
+      </w:r>
+      <w:r>
+        <w:rPr>
+          <w:sz w:val="24"/>
+          <w:szCs w:val="24"/>
+        </w:rPr>
+        <w:t xml:space="preserve"> and Windows Forms. The data will be stored in a MySQL database.</w:t>
+      </w:r>
+    </w:p>
+    <w:p>
+      <w:pPr>
         <w:rPr>
           <w:sz w:val="24"/>
           <w:szCs w:val="24"/>
@@ -2648,74 +2799,11 @@
       <w:pPr>
         <w:pStyle w:val="3"/>
       </w:pPr>
-      <w:bookmarkStart w:id="29" w:name="_Toc95574838"/>
-      <w:bookmarkStart w:id="30" w:name="_Toc103182315"/>
-      <w:r>
-        <w:t>3. programming languages and tools</w:t>
-      </w:r>
-      <w:bookmarkEnd w:id="29"/>
+      <w:bookmarkStart w:id="30" w:name="_Toc103183051"/>
+      <w:r>
+        <w:t>4.Other constraints</w:t>
+      </w:r>
       <w:bookmarkEnd w:id="30"/>
-    </w:p>
-    <w:p>
-      <w:pPr>
-        <w:rPr>
-          <w:sz w:val="24"/>
-          <w:szCs w:val="24"/>
-        </w:rPr>
-      </w:pPr>
-      <w:r>
-        <w:rPr>
-          <w:sz w:val="24"/>
-          <w:szCs w:val="24"/>
-        </w:rPr>
-        <w:t xml:space="preserve">The development of the created application revolves around C# using the </w:t>
-      </w:r>
-      <w:r>
-        <w:rPr>
-          <w:sz w:val="24"/>
-          <w:szCs w:val="24"/>
-        </w:rPr>
-        <w:t xml:space="preserve">.NET and </w:t>
-      </w:r>
-      <w:r>
-        <w:rPr>
-          <w:sz w:val="24"/>
-          <w:szCs w:val="24"/>
-        </w:rPr>
-        <w:t>ASP.NET framework</w:t>
-      </w:r>
-      <w:r>
-        <w:rPr>
-          <w:sz w:val="24"/>
-          <w:szCs w:val="24"/>
-        </w:rPr>
-        <w:t>s</w:t>
-      </w:r>
-      <w:r>
-        <w:rPr>
-          <w:sz w:val="24"/>
-          <w:szCs w:val="24"/>
-        </w:rPr>
-        <w:t xml:space="preserve"> and Windows Forms. The data will be stored in a MySQL database.</w:t>
-      </w:r>
-    </w:p>
-    <w:p>
-      <w:pPr>
-        <w:rPr>
-          <w:sz w:val="24"/>
-          <w:szCs w:val="24"/>
-        </w:rPr>
-      </w:pPr>
-    </w:p>
-    <w:p>
-      <w:pPr>
-        <w:pStyle w:val="3"/>
-      </w:pPr>
-      <w:bookmarkStart w:id="31" w:name="_Toc103182316"/>
-      <w:r>
-        <w:t>4.Other constraints</w:t>
-      </w:r>
-      <w:bookmarkEnd w:id="31"/>
     </w:p>
     <w:p>
       <w:pPr>
@@ -2831,8 +2919,359 @@
           <w:sz w:val="24"/>
           <w:szCs w:val="24"/>
         </w:rPr>
+        <w:lastRenderedPageBreak/>
         <w:t>Database should run on Hera server</w:t>
       </w:r>
+    </w:p>
+    <w:p>
+      <w:pPr>
+        <w:tabs>
+          <w:tab w:val="left" w:pos="7605"/>
+        </w:tabs>
+        <w:rPr>
+          <w:sz w:val="24"/>
+          <w:szCs w:val="24"/>
+        </w:rPr>
+      </w:pPr>
+    </w:p>
+    <w:p>
+      <w:pPr>
+        <w:tabs>
+          <w:tab w:val="left" w:pos="7605"/>
+        </w:tabs>
+        <w:rPr>
+          <w:sz w:val="24"/>
+          <w:szCs w:val="24"/>
+        </w:rPr>
+      </w:pPr>
+    </w:p>
+    <w:p>
+      <w:pPr>
+        <w:pStyle w:val="1"/>
+        <w:rPr>
+          <w:sz w:val="32"/>
+          <w:szCs w:val="32"/>
+        </w:rPr>
+      </w:pPr>
+      <w:bookmarkStart w:id="31" w:name="_Toc95574839"/>
+      <w:bookmarkStart w:id="32" w:name="_Toc103183052"/>
+      <w:r>
+        <w:rPr>
+          <w:sz w:val="32"/>
+          <w:szCs w:val="32"/>
+        </w:rPr>
+        <w:t>Phasing</w:t>
+      </w:r>
+      <w:bookmarkEnd w:id="31"/>
+      <w:bookmarkEnd w:id="32"/>
+    </w:p>
+    <w:p/>
+    <w:p>
+      <w:pPr>
+        <w:pStyle w:val="2"/>
+      </w:pPr>
+      <w:bookmarkStart w:id="33" w:name="_Toc103183053"/>
+      <w:r>
+        <w:t>Plan for conducting the project</w:t>
+      </w:r>
+      <w:bookmarkEnd w:id="33"/>
+    </w:p>
+    <w:p>
+      <w:pPr>
+        <w:tabs>
+          <w:tab w:val="left" w:pos="7605"/>
+        </w:tabs>
+        <w:jc w:val="both"/>
+        <w:rPr>
+          <w:sz w:val="24"/>
+          <w:szCs w:val="24"/>
+        </w:rPr>
+      </w:pPr>
+      <w:r>
+        <w:rPr>
+          <w:sz w:val="24"/>
+          <w:szCs w:val="24"/>
+        </w:rPr>
+        <w:t>The main plan involves a waterfall style.</w:t>
+      </w:r>
+      <w:r>
+        <w:rPr>
+          <w:sz w:val="24"/>
+          <w:szCs w:val="24"/>
+        </w:rPr>
+        <w:t xml:space="preserve"> Considering the small scope of the project this would be the preferred way of working. It can also be considered a single sprint in an agile style.</w:t>
+      </w:r>
+      <w:bookmarkStart w:id="34" w:name="_GoBack"/>
+      <w:bookmarkEnd w:id="34"/>
+    </w:p>
+    <w:p>
+      <w:pPr>
+        <w:tabs>
+          <w:tab w:val="left" w:pos="7605"/>
+        </w:tabs>
+        <w:jc w:val="both"/>
+        <w:rPr>
+          <w:rFonts w:cstheme="minorHAnsi"/>
+          <w:sz w:val="24"/>
+          <w:szCs w:val="24"/>
+        </w:rPr>
+      </w:pPr>
+      <w:r>
+        <w:rPr>
+          <w:rFonts w:cstheme="minorHAnsi"/>
+          <w:sz w:val="24"/>
+          <w:szCs w:val="24"/>
+        </w:rPr>
+        <w:t>Week 12:</w:t>
+      </w:r>
+    </w:p>
+    <w:p>
+      <w:pPr>
+        <w:tabs>
+          <w:tab w:val="left" w:pos="7605"/>
+        </w:tabs>
+        <w:jc w:val="both"/>
+        <w:rPr>
+          <w:rFonts w:cstheme="minorHAnsi"/>
+          <w:sz w:val="24"/>
+          <w:szCs w:val="24"/>
+        </w:rPr>
+      </w:pPr>
+      <w:r>
+        <w:rPr>
+          <w:rFonts w:cstheme="minorHAnsi"/>
+          <w:sz w:val="24"/>
+          <w:szCs w:val="24"/>
+        </w:rPr>
+        <w:t xml:space="preserve">Agreement on Major/Minor requirements </w:t>
+      </w:r>
+    </w:p>
+    <w:p>
+      <w:pPr>
+        <w:tabs>
+          <w:tab w:val="left" w:pos="7605"/>
+        </w:tabs>
+        <w:jc w:val="both"/>
+        <w:rPr>
+          <w:rFonts w:cstheme="minorHAnsi"/>
+          <w:sz w:val="24"/>
+          <w:szCs w:val="24"/>
+        </w:rPr>
+      </w:pPr>
+      <w:r>
+        <w:rPr>
+          <w:rFonts w:cstheme="minorHAnsi"/>
+          <w:sz w:val="24"/>
+          <w:szCs w:val="24"/>
+        </w:rPr>
+        <w:t>Creation of project plan, URS, Test cases</w:t>
+      </w:r>
+    </w:p>
+    <w:p>
+      <w:pPr>
+        <w:tabs>
+          <w:tab w:val="left" w:pos="7605"/>
+        </w:tabs>
+        <w:jc w:val="both"/>
+        <w:rPr>
+          <w:rFonts w:cstheme="minorHAnsi"/>
+          <w:sz w:val="24"/>
+          <w:szCs w:val="24"/>
+        </w:rPr>
+      </w:pPr>
+      <w:r>
+        <w:rPr>
+          <w:rFonts w:cstheme="minorHAnsi"/>
+          <w:sz w:val="24"/>
+          <w:szCs w:val="24"/>
+        </w:rPr>
+        <w:t>Week 13:</w:t>
+      </w:r>
+    </w:p>
+    <w:p>
+      <w:pPr>
+        <w:tabs>
+          <w:tab w:val="left" w:pos="7605"/>
+        </w:tabs>
+        <w:jc w:val="both"/>
+        <w:rPr>
+          <w:rFonts w:eastAsia="Times New Roman" w:cstheme="minorHAnsi"/>
+          <w:color w:val="2D3B45"/>
+          <w:sz w:val="24"/>
+          <w:szCs w:val="24"/>
+        </w:rPr>
+      </w:pPr>
+      <w:r>
+        <w:rPr>
+          <w:rFonts w:eastAsia="Times New Roman" w:cstheme="minorHAnsi"/>
+          <w:color w:val="2D3B45"/>
+          <w:sz w:val="24"/>
+          <w:szCs w:val="24"/>
+        </w:rPr>
+        <w:t>Get feedback on URS &amp; Test plan and start designing the UML Class Diagram</w:t>
+      </w:r>
+    </w:p>
+    <w:p>
+      <w:pPr>
+        <w:tabs>
+          <w:tab w:val="left" w:pos="7605"/>
+        </w:tabs>
+        <w:jc w:val="both"/>
+        <w:rPr>
+          <w:rFonts w:eastAsia="Times New Roman" w:cstheme="minorHAnsi"/>
+          <w:color w:val="2D3B45"/>
+          <w:sz w:val="24"/>
+          <w:szCs w:val="24"/>
+        </w:rPr>
+      </w:pPr>
+      <w:r>
+        <w:rPr>
+          <w:rFonts w:eastAsia="Times New Roman" w:cstheme="minorHAnsi"/>
+          <w:color w:val="2D3B45"/>
+          <w:sz w:val="24"/>
+          <w:szCs w:val="24"/>
+        </w:rPr>
+        <w:t>Week 14:</w:t>
+      </w:r>
+    </w:p>
+    <w:p>
+      <w:pPr>
+        <w:tabs>
+          <w:tab w:val="left" w:pos="7605"/>
+        </w:tabs>
+        <w:jc w:val="both"/>
+        <w:rPr>
+          <w:rFonts w:eastAsia="Times New Roman" w:cstheme="minorHAnsi"/>
+          <w:color w:val="2D3B45"/>
+          <w:sz w:val="24"/>
+          <w:szCs w:val="24"/>
+        </w:rPr>
+      </w:pPr>
+      <w:r>
+        <w:rPr>
+          <w:rFonts w:eastAsia="Times New Roman" w:cstheme="minorHAnsi"/>
+          <w:color w:val="2D3B45"/>
+          <w:sz w:val="24"/>
+          <w:szCs w:val="24"/>
+        </w:rPr>
+        <w:t>Get feedback on design and start implementation of system.</w:t>
+      </w:r>
+    </w:p>
+    <w:p>
+      <w:pPr>
+        <w:tabs>
+          <w:tab w:val="left" w:pos="7605"/>
+        </w:tabs>
+        <w:jc w:val="both"/>
+        <w:rPr>
+          <w:rFonts w:eastAsia="Times New Roman" w:cstheme="minorHAnsi"/>
+          <w:color w:val="2D3B45"/>
+          <w:sz w:val="24"/>
+          <w:szCs w:val="24"/>
+        </w:rPr>
+      </w:pPr>
+      <w:r>
+        <w:rPr>
+          <w:rFonts w:eastAsia="Times New Roman" w:cstheme="minorHAnsi"/>
+          <w:color w:val="2D3B45"/>
+          <w:sz w:val="24"/>
+          <w:szCs w:val="24"/>
+        </w:rPr>
+        <w:t>Week 15:</w:t>
+      </w:r>
+    </w:p>
+    <w:p>
+      <w:pPr>
+        <w:tabs>
+          <w:tab w:val="left" w:pos="7605"/>
+        </w:tabs>
+        <w:jc w:val="both"/>
+        <w:rPr>
+          <w:rFonts w:eastAsia="Times New Roman" w:cstheme="minorHAnsi"/>
+          <w:color w:val="2D3B45"/>
+          <w:sz w:val="24"/>
+          <w:szCs w:val="24"/>
+        </w:rPr>
+      </w:pPr>
+      <w:r>
+        <w:rPr>
+          <w:rFonts w:eastAsia="Times New Roman" w:cstheme="minorHAnsi"/>
+          <w:color w:val="2D3B45"/>
+          <w:sz w:val="24"/>
+          <w:szCs w:val="24"/>
+        </w:rPr>
+        <w:t>Continue implementation of system &amp; unit tests.</w:t>
+      </w:r>
+    </w:p>
+    <w:p>
+      <w:pPr>
+        <w:tabs>
+          <w:tab w:val="left" w:pos="7605"/>
+        </w:tabs>
+        <w:jc w:val="both"/>
+        <w:rPr>
+          <w:rFonts w:eastAsia="Times New Roman" w:cstheme="minorHAnsi"/>
+          <w:color w:val="2D3B45"/>
+          <w:sz w:val="24"/>
+          <w:szCs w:val="24"/>
+        </w:rPr>
+      </w:pPr>
+      <w:r>
+        <w:rPr>
+          <w:rFonts w:eastAsia="Times New Roman" w:cstheme="minorHAnsi"/>
+          <w:color w:val="2D3B45"/>
+          <w:sz w:val="24"/>
+          <w:szCs w:val="24"/>
+        </w:rPr>
+        <w:t>Week 16:</w:t>
+      </w:r>
+    </w:p>
+    <w:p>
+      <w:pPr>
+        <w:tabs>
+          <w:tab w:val="left" w:pos="7605"/>
+        </w:tabs>
+        <w:jc w:val="both"/>
+        <w:rPr>
+          <w:rFonts w:eastAsia="Times New Roman" w:cstheme="minorHAnsi"/>
+          <w:color w:val="2D3B45"/>
+          <w:sz w:val="24"/>
+          <w:szCs w:val="24"/>
+        </w:rPr>
+      </w:pPr>
+      <w:r>
+        <w:rPr>
+          <w:rFonts w:eastAsia="Times New Roman" w:cstheme="minorHAnsi"/>
+          <w:color w:val="2D3B45"/>
+          <w:sz w:val="24"/>
+          <w:szCs w:val="24"/>
+        </w:rPr>
+        <w:t>Finish implementation &amp; unit tests, create test report and polish all deliverables.</w:t>
+      </w:r>
+    </w:p>
+    <w:p>
+      <w:pPr>
+        <w:tabs>
+          <w:tab w:val="left" w:pos="7605"/>
+        </w:tabs>
+        <w:jc w:val="both"/>
+        <w:rPr>
+          <w:rFonts w:cstheme="minorHAnsi"/>
+          <w:sz w:val="24"/>
+          <w:szCs w:val="24"/>
+        </w:rPr>
+      </w:pPr>
+    </w:p>
+    <w:p>
+      <w:pPr>
+        <w:tabs>
+          <w:tab w:val="left" w:pos="7605"/>
+        </w:tabs>
+        <w:rPr>
+          <w:sz w:val="24"/>
+          <w:szCs w:val="24"/>
+        </w:rPr>
+      </w:pPr>
     </w:p>
     <w:sectPr>
       <w:pgSz w:w="12240" w:h="15840"/>
@@ -4121,21 +4560,21 @@
     <w:charset w:val="00"/>
     <w:family w:val="roman"/>
     <w:pitch w:val="variable"/>
-    <w:sig w:usb0="E0002AFF" w:usb1="C0007843" w:usb2="00000009" w:usb3="00000000" w:csb0="000001FF" w:csb1="00000000"/>
+    <w:sig w:usb0="E0002EFF" w:usb1="C000785B" w:usb2="00000009" w:usb3="00000000" w:csb0="000001FF" w:csb1="00000000"/>
   </w:font>
   <w:font w:name="Calibri">
     <w:panose1 w:val="020F0502020204030204"/>
     <w:charset w:val="00"/>
     <w:family w:val="swiss"/>
     <w:pitch w:val="variable"/>
-    <w:sig w:usb0="E00002FF" w:usb1="4000ACFF" w:usb2="00000001" w:usb3="00000000" w:csb0="0000019F" w:csb1="00000000"/>
+    <w:sig w:usb0="E4002EFF" w:usb1="C000247B" w:usb2="00000009" w:usb3="00000000" w:csb0="000001FF" w:csb1="00000000"/>
   </w:font>
   <w:font w:name="Calibri Light">
     <w:panose1 w:val="020F0302020204030204"/>
     <w:charset w:val="00"/>
     <w:family w:val="swiss"/>
     <w:pitch w:val="variable"/>
-    <w:sig w:usb0="A00002EF" w:usb1="4000207B" w:usb2="00000000" w:usb3="00000000" w:csb0="0000009F" w:csb1="00000000"/>
+    <w:sig w:usb0="E4002EFF" w:usb1="C000247B" w:usb2="00000009" w:usb3="00000000" w:csb0="000001FF" w:csb1="00000000"/>
   </w:font>
 </w:fonts>
 </file>
@@ -4155,6 +4594,9 @@
   </w:compat>
   <w:rsids>
     <w:rsidRoot w:val="00E61540"/>
+    <w:rsid w:val="003B7D2E"/>
+    <w:rsid w:val="00942976"/>
+    <w:rsid w:val="009A0E03"/>
     <w:rsid w:val="00E03F24"/>
     <w:rsid w:val="00E61540"/>
   </w:rsids>
@@ -4888,7 +5330,7 @@
 </file>
 
 <file path=customXml/itemProps1.xml><?xml version="1.0" encoding="utf-8"?>
-<ds:datastoreItem xmlns:ds="http://schemas.openxmlformats.org/officeDocument/2006/customXml" ds:itemID="{44997796-FB7B-4346-B716-4CB4C1D6F04D}">
+<ds:datastoreItem xmlns:ds="http://schemas.openxmlformats.org/officeDocument/2006/customXml" ds:itemID="{9259CF08-2668-430D-BB57-DFC372C20825}">
   <ds:schemaRefs>
     <ds:schemaRef ds:uri="http://schemas.openxmlformats.org/officeDocument/2006/bibliography"/>
   </ds:schemaRefs>

</xml_diff>

<commit_message>
Added screenshot of database design
</commit_message>
<xml_diff>
--- a/Documentation/Project-Plan.docx
+++ b/Documentation/Project-Plan.docx
@@ -2127,7 +2127,21 @@
           <w:sz w:val="24"/>
           <w:szCs w:val="24"/>
         </w:rPr>
-        <w:t>In laments terms, the solution involves a computer app</w:t>
+        <w:t xml:space="preserve">In laments terms, the solution involves a </w:t>
+      </w:r>
+      <w:r>
+        <w:rPr>
+          <w:sz w:val="24"/>
+          <w:szCs w:val="24"/>
+        </w:rPr>
+        <w:t>desktop</w:t>
+      </w:r>
+      <w:r>
+        <w:rPr>
+          <w:sz w:val="24"/>
+          <w:szCs w:val="24"/>
+        </w:rPr>
+        <w:t xml:space="preserve"> app</w:t>
       </w:r>
       <w:r>
         <w:rPr>
@@ -2376,7 +2390,37 @@
           <w:sz w:val="24"/>
           <w:szCs w:val="24"/>
         </w:rPr>
-        <w:t xml:space="preserve"> which can store information related to tournaments, give the staff members the power to view, add or remove tournaments from the system and input results of games from the tournaments</w:t>
+        <w:t xml:space="preserve"> which can store information related to tournaments, give the staff members the power to view, add or remove</w:t>
+      </w:r>
+      <w:r>
+        <w:rPr>
+          <w:sz w:val="24"/>
+          <w:szCs w:val="24"/>
+        </w:rPr>
+        <w:t xml:space="preserve"> and schedule</w:t>
+      </w:r>
+      <w:r>
+        <w:rPr>
+          <w:sz w:val="24"/>
+          <w:szCs w:val="24"/>
+        </w:rPr>
+        <w:t xml:space="preserve"> tournaments </w:t>
+      </w:r>
+      <w:r>
+        <w:rPr>
+          <w:sz w:val="24"/>
+          <w:szCs w:val="24"/>
+        </w:rPr>
+        <w:t>in</w:t>
+      </w:r>
+      <w:bookmarkStart w:id="18" w:name="_GoBack"/>
+      <w:bookmarkEnd w:id="18"/>
+      <w:r>
+        <w:rPr>
+          <w:sz w:val="24"/>
+          <w:szCs w:val="24"/>
+        </w:rPr>
+        <w:t xml:space="preserve"> the system and input results of games from the tournaments</w:t>
       </w:r>
       <w:r>
         <w:rPr>
@@ -2391,20 +2435,6 @@
           <w:szCs w:val="24"/>
         </w:rPr>
         <w:t xml:space="preserve"> </w:t>
-      </w:r>
-      <w:r>
-        <w:rPr>
-          <w:sz w:val="24"/>
-          <w:szCs w:val="24"/>
-        </w:rPr>
-        <w:t>The solution would also automatically determine the games between players in tournaments</w:t>
-      </w:r>
-      <w:r>
-        <w:rPr>
-          <w:sz w:val="24"/>
-          <w:szCs w:val="24"/>
-        </w:rPr>
-        <w:t>.</w:t>
       </w:r>
     </w:p>
     <w:p>
@@ -2449,17 +2479,16 @@
       <w:pPr>
         <w:pStyle w:val="2"/>
       </w:pPr>
-      <w:bookmarkStart w:id="18" w:name="_Toc95574833"/>
-      <w:bookmarkStart w:id="19" w:name="_Toc103183045"/>
-      <w:r>
-        <w:lastRenderedPageBreak/>
+      <w:bookmarkStart w:id="19" w:name="_Toc95574833"/>
+      <w:bookmarkStart w:id="20" w:name="_Toc103183045"/>
+      <w:r>
         <w:t xml:space="preserve">What </w:t>
       </w:r>
-      <w:bookmarkEnd w:id="18"/>
+      <w:bookmarkEnd w:id="19"/>
       <w:r>
         <w:t>is not going to be delivered?</w:t>
       </w:r>
-      <w:bookmarkEnd w:id="19"/>
+      <w:bookmarkEnd w:id="20"/>
     </w:p>
     <w:p>
       <w:pPr>
@@ -2481,6 +2510,7 @@
           <w:sz w:val="24"/>
           <w:szCs w:val="24"/>
         </w:rPr>
+        <w:lastRenderedPageBreak/>
         <w:t xml:space="preserve">Mobile </w:t>
       </w:r>
       <w:r>
@@ -2524,8 +2554,8 @@
           <w:szCs w:val="32"/>
         </w:rPr>
       </w:pPr>
-      <w:bookmarkStart w:id="20" w:name="_Toc95574834"/>
-      <w:bookmarkStart w:id="21" w:name="_Toc103183046"/>
+      <w:bookmarkStart w:id="21" w:name="_Toc95574834"/>
+      <w:bookmarkStart w:id="22" w:name="_Toc103183046"/>
       <w:r>
         <w:rPr>
           <w:sz w:val="32"/>
@@ -2533,33 +2563,33 @@
         </w:rPr>
         <w:t>Constraints</w:t>
       </w:r>
-      <w:bookmarkEnd w:id="20"/>
       <w:bookmarkEnd w:id="21"/>
+      <w:bookmarkEnd w:id="22"/>
     </w:p>
     <w:p/>
     <w:p>
       <w:pPr>
         <w:pStyle w:val="2"/>
       </w:pPr>
-      <w:bookmarkStart w:id="22" w:name="_Toc95574835"/>
-      <w:bookmarkStart w:id="23" w:name="_Toc103183047"/>
+      <w:bookmarkStart w:id="23" w:name="_Toc95574835"/>
+      <w:bookmarkStart w:id="24" w:name="_Toc103183047"/>
       <w:r>
         <w:t>What are the project limits?</w:t>
       </w:r>
-      <w:bookmarkEnd w:id="22"/>
       <w:bookmarkEnd w:id="23"/>
+      <w:bookmarkEnd w:id="24"/>
     </w:p>
     <w:p>
       <w:pPr>
         <w:pStyle w:val="3"/>
       </w:pPr>
-      <w:bookmarkStart w:id="24" w:name="_Toc95574836"/>
-      <w:bookmarkStart w:id="25" w:name="_Toc103183048"/>
+      <w:bookmarkStart w:id="25" w:name="_Toc95574836"/>
+      <w:bookmarkStart w:id="26" w:name="_Toc103183048"/>
       <w:r>
         <w:t>1. Time constraints</w:t>
       </w:r>
-      <w:bookmarkEnd w:id="24"/>
       <w:bookmarkEnd w:id="25"/>
+      <w:bookmarkEnd w:id="26"/>
       <w:r>
         <w:t xml:space="preserve"> </w:t>
       </w:r>
@@ -2634,13 +2664,13 @@
       <w:pPr>
         <w:pStyle w:val="3"/>
       </w:pPr>
-      <w:bookmarkStart w:id="26" w:name="_Toc95574837"/>
-      <w:bookmarkStart w:id="27" w:name="_Toc103183049"/>
+      <w:bookmarkStart w:id="27" w:name="_Toc95574837"/>
+      <w:bookmarkStart w:id="28" w:name="_Toc103183049"/>
       <w:r>
         <w:t>2. Quality constraints</w:t>
       </w:r>
-      <w:bookmarkEnd w:id="26"/>
       <w:bookmarkEnd w:id="27"/>
+      <w:bookmarkEnd w:id="28"/>
     </w:p>
     <w:p>
       <w:pPr>
@@ -2736,13 +2766,13 @@
       <w:pPr>
         <w:pStyle w:val="3"/>
       </w:pPr>
-      <w:bookmarkStart w:id="28" w:name="_Toc95574838"/>
-      <w:bookmarkStart w:id="29" w:name="_Toc103183050"/>
+      <w:bookmarkStart w:id="29" w:name="_Toc95574838"/>
+      <w:bookmarkStart w:id="30" w:name="_Toc103183050"/>
       <w:r>
         <w:t>3. programming languages and tools</w:t>
       </w:r>
-      <w:bookmarkEnd w:id="28"/>
       <w:bookmarkEnd w:id="29"/>
+      <w:bookmarkEnd w:id="30"/>
     </w:p>
     <w:p>
       <w:pPr>
@@ -2799,11 +2829,11 @@
       <w:pPr>
         <w:pStyle w:val="3"/>
       </w:pPr>
-      <w:bookmarkStart w:id="30" w:name="_Toc103183051"/>
+      <w:bookmarkStart w:id="31" w:name="_Toc103183051"/>
       <w:r>
         <w:t>4.Other constraints</w:t>
       </w:r>
-      <w:bookmarkEnd w:id="30"/>
+      <w:bookmarkEnd w:id="31"/>
     </w:p>
     <w:p>
       <w:pPr>
@@ -2919,7 +2949,6 @@
           <w:sz w:val="24"/>
           <w:szCs w:val="24"/>
         </w:rPr>
-        <w:lastRenderedPageBreak/>
         <w:t>Database should run on Hera server</w:t>
       </w:r>
     </w:p>
@@ -2953,8 +2982,8 @@
           <w:szCs w:val="32"/>
         </w:rPr>
       </w:pPr>
-      <w:bookmarkStart w:id="31" w:name="_Toc95574839"/>
-      <w:bookmarkStart w:id="32" w:name="_Toc103183052"/>
+      <w:bookmarkStart w:id="32" w:name="_Toc95574839"/>
+      <w:bookmarkStart w:id="33" w:name="_Toc103183052"/>
       <w:r>
         <w:rPr>
           <w:sz w:val="32"/>
@@ -2962,19 +2991,19 @@
         </w:rPr>
         <w:t>Phasing</w:t>
       </w:r>
-      <w:bookmarkEnd w:id="31"/>
       <w:bookmarkEnd w:id="32"/>
+      <w:bookmarkEnd w:id="33"/>
     </w:p>
     <w:p/>
     <w:p>
       <w:pPr>
         <w:pStyle w:val="2"/>
       </w:pPr>
-      <w:bookmarkStart w:id="33" w:name="_Toc103183053"/>
+      <w:bookmarkStart w:id="34" w:name="_Toc103183053"/>
       <w:r>
         <w:t>Plan for conducting the project</w:t>
       </w:r>
-      <w:bookmarkEnd w:id="33"/>
+      <w:bookmarkEnd w:id="34"/>
     </w:p>
     <w:p>
       <w:pPr>
@@ -3001,8 +3030,6 @@
         </w:rPr>
         <w:t xml:space="preserve"> Considering the small scope of the project this would be the preferred way of working. It can also be considered a single sprint in an agile style.</w:t>
       </w:r>
-      <w:bookmarkStart w:id="34" w:name="_GoBack"/>
-      <w:bookmarkEnd w:id="34"/>
     </w:p>
     <w:p>
       <w:pPr>
@@ -4595,6 +4622,7 @@
   <w:rsids>
     <w:rsidRoot w:val="00E61540"/>
     <w:rsid w:val="003B7D2E"/>
+    <w:rsid w:val="006A2BE8"/>
     <w:rsid w:val="00942976"/>
     <w:rsid w:val="009A0E03"/>
     <w:rsid w:val="00E03F24"/>
@@ -5330,7 +5358,7 @@
 </file>
 
 <file path=customXml/itemProps1.xml><?xml version="1.0" encoding="utf-8"?>
-<ds:datastoreItem xmlns:ds="http://schemas.openxmlformats.org/officeDocument/2006/customXml" ds:itemID="{9259CF08-2668-430D-BB57-DFC372C20825}">
+<ds:datastoreItem xmlns:ds="http://schemas.openxmlformats.org/officeDocument/2006/customXml" ds:itemID="{2395D0FD-0F30-47F4-9A09-97713D4834B0}">
   <ds:schemaRefs>
     <ds:schemaRef ds:uri="http://schemas.openxmlformats.org/officeDocument/2006/bibliography"/>
   </ds:schemaRefs>

</xml_diff>

<commit_message>
Updated Project plan, URS and test plan with remarks from WKS teacher
</commit_message>
<xml_diff>
--- a/Documentation/Project-Plan.docx
+++ b/Documentation/Project-Plan.docx
@@ -60,18 +60,8 @@
                     <w:sz w:val="24"/>
                     <w:szCs w:val="24"/>
                   </w:rPr>
-                  <w:t xml:space="preserve">Yordan </w:t>
+                  <w:t>Yordan Doykov</w:t>
                 </w:r>
-                <w:proofErr w:type="spellStart"/>
-                <w:r>
-                  <w:rPr>
-                    <w:color w:val="549E39" w:themeColor="accent1"/>
-                    <w:sz w:val="24"/>
-                    <w:szCs w:val="24"/>
-                  </w:rPr>
-                  <w:t>Doykov</w:t>
-                </w:r>
-                <w:proofErr w:type="spellEnd"/>
               </w:p>
             </w:tc>
           </w:sdtContent>
@@ -290,10 +280,81 @@
           <w:r>
             <w:fldChar w:fldCharType="separate"/>
           </w:r>
-          <w:hyperlink w:anchor="_Toc103183035" w:history="1">
+          <w:hyperlink w:anchor="_Toc104719418" w:history="1">
             <w:r>
               <w:rPr>
                 <w:rStyle w:val="af6"/>
+                <w:rFonts w:ascii="Arial" w:eastAsia="Times New Roman" w:hAnsi="Arial" w:cs="Arial"/>
+                <w:noProof/>
+              </w:rPr>
+              <w:t>Revisions</w:t>
+            </w:r>
+            <w:r>
+              <w:rPr>
+                <w:noProof/>
+                <w:webHidden/>
+              </w:rPr>
+              <w:tab/>
+            </w:r>
+            <w:r>
+              <w:rPr>
+                <w:noProof/>
+                <w:webHidden/>
+              </w:rPr>
+              <w:fldChar w:fldCharType="begin"/>
+            </w:r>
+            <w:r>
+              <w:rPr>
+                <w:noProof/>
+                <w:webHidden/>
+              </w:rPr>
+              <w:instrText xml:space="preserve"> PAGEREF _Toc104719418 \h </w:instrText>
+            </w:r>
+            <w:r>
+              <w:rPr>
+                <w:noProof/>
+                <w:webHidden/>
+              </w:rPr>
+            </w:r>
+            <w:r>
+              <w:rPr>
+                <w:noProof/>
+                <w:webHidden/>
+              </w:rPr>
+              <w:fldChar w:fldCharType="separate"/>
+            </w:r>
+            <w:r>
+              <w:rPr>
+                <w:noProof/>
+                <w:webHidden/>
+              </w:rPr>
+              <w:t>3</w:t>
+            </w:r>
+            <w:r>
+              <w:rPr>
+                <w:noProof/>
+                <w:webHidden/>
+              </w:rPr>
+              <w:fldChar w:fldCharType="end"/>
+            </w:r>
+          </w:hyperlink>
+        </w:p>
+        <w:p>
+          <w:pPr>
+            <w:pStyle w:val="11"/>
+            <w:tabs>
+              <w:tab w:val="right" w:leader="dot" w:pos="9350"/>
+            </w:tabs>
+            <w:rPr>
+              <w:noProof/>
+              <w:sz w:val="22"/>
+              <w:szCs w:val="22"/>
+            </w:rPr>
+          </w:pPr>
+          <w:hyperlink w:anchor="_Toc104719419" w:history="1">
+            <w:r>
+              <w:rPr>
+                <w:rStyle w:val="af6"/>
                 <w:noProof/>
               </w:rPr>
               <w:t>About the client</w:t>
@@ -317,7 +378,7 @@
                 <w:noProof/>
                 <w:webHidden/>
               </w:rPr>
-              <w:instrText xml:space="preserve"> PAGEREF _Toc103183035 \h </w:instrText>
+              <w:instrText xml:space="preserve"> PAGEREF _Toc104719419 \h </w:instrText>
             </w:r>
             <w:r>
               <w:rPr>
@@ -360,7 +421,7 @@
               <w:szCs w:val="22"/>
             </w:rPr>
           </w:pPr>
-          <w:hyperlink w:anchor="_Toc103183036" w:history="1">
+          <w:hyperlink w:anchor="_Toc104719420" w:history="1">
             <w:r>
               <w:rPr>
                 <w:rStyle w:val="af6"/>
@@ -387,7 +448,7 @@
                 <w:noProof/>
                 <w:webHidden/>
               </w:rPr>
-              <w:instrText xml:space="preserve"> PAGEREF _Toc103183036 \h </w:instrText>
+              <w:instrText xml:space="preserve"> PAGEREF _Toc104719420 \h </w:instrText>
             </w:r>
             <w:r>
               <w:rPr>
@@ -430,7 +491,7 @@
               <w:szCs w:val="22"/>
             </w:rPr>
           </w:pPr>
-          <w:hyperlink w:anchor="_Toc103183037" w:history="1">
+          <w:hyperlink w:anchor="_Toc104719421" w:history="1">
             <w:r>
               <w:rPr>
                 <w:rStyle w:val="af6"/>
@@ -457,7 +518,7 @@
                 <w:noProof/>
                 <w:webHidden/>
               </w:rPr>
-              <w:instrText xml:space="preserve"> PAGEREF _Toc103183037 \h </w:instrText>
+              <w:instrText xml:space="preserve"> PAGEREF _Toc104719421 \h </w:instrText>
             </w:r>
             <w:r>
               <w:rPr>
@@ -500,13 +561,13 @@
               <w:szCs w:val="22"/>
             </w:rPr>
           </w:pPr>
-          <w:hyperlink w:anchor="_Toc103183038" w:history="1">
+          <w:hyperlink w:anchor="_Toc104719422" w:history="1">
             <w:r>
               <w:rPr>
                 <w:rStyle w:val="af6"/>
                 <w:noProof/>
               </w:rPr>
-              <w:t>Problem description</w:t>
+              <w:t>Current situation</w:t>
             </w:r>
             <w:r>
               <w:rPr>
@@ -527,7 +588,7 @@
                 <w:noProof/>
                 <w:webHidden/>
               </w:rPr>
-              <w:instrText xml:space="preserve"> PAGEREF _Toc103183038 \h </w:instrText>
+              <w:instrText xml:space="preserve"> PAGEREF _Toc104719422 \h </w:instrText>
             </w:r>
             <w:r>
               <w:rPr>
@@ -547,7 +608,7 @@
                 <w:noProof/>
                 <w:webHidden/>
               </w:rPr>
-              <w:t>3</w:t>
+              <w:t>4</w:t>
             </w:r>
             <w:r>
               <w:rPr>
@@ -570,13 +631,13 @@
               <w:szCs w:val="22"/>
             </w:rPr>
           </w:pPr>
-          <w:hyperlink w:anchor="_Toc103183039" w:history="1">
+          <w:hyperlink w:anchor="_Toc104719423" w:history="1">
             <w:r>
               <w:rPr>
                 <w:rStyle w:val="af6"/>
                 <w:noProof/>
               </w:rPr>
-              <w:t>What problem does the client have?</w:t>
+              <w:t>Factors that influence the project</w:t>
             </w:r>
             <w:r>
               <w:rPr>
@@ -597,7 +658,7 @@
                 <w:noProof/>
                 <w:webHidden/>
               </w:rPr>
-              <w:instrText xml:space="preserve"> PAGEREF _Toc103183039 \h </w:instrText>
+              <w:instrText xml:space="preserve"> PAGEREF _Toc104719423 \h </w:instrText>
             </w:r>
             <w:r>
               <w:rPr>
@@ -617,7 +678,77 @@
                 <w:noProof/>
                 <w:webHidden/>
               </w:rPr>
-              <w:t>3</w:t>
+              <w:t>4</w:t>
+            </w:r>
+            <w:r>
+              <w:rPr>
+                <w:noProof/>
+                <w:webHidden/>
+              </w:rPr>
+              <w:fldChar w:fldCharType="end"/>
+            </w:r>
+          </w:hyperlink>
+        </w:p>
+        <w:p>
+          <w:pPr>
+            <w:pStyle w:val="11"/>
+            <w:tabs>
+              <w:tab w:val="right" w:leader="dot" w:pos="9350"/>
+            </w:tabs>
+            <w:rPr>
+              <w:noProof/>
+              <w:sz w:val="22"/>
+              <w:szCs w:val="22"/>
+            </w:rPr>
+          </w:pPr>
+          <w:hyperlink w:anchor="_Toc104719424" w:history="1">
+            <w:r>
+              <w:rPr>
+                <w:rStyle w:val="af6"/>
+                <w:noProof/>
+              </w:rPr>
+              <w:t>Problem description</w:t>
+            </w:r>
+            <w:r>
+              <w:rPr>
+                <w:noProof/>
+                <w:webHidden/>
+              </w:rPr>
+              <w:tab/>
+            </w:r>
+            <w:r>
+              <w:rPr>
+                <w:noProof/>
+                <w:webHidden/>
+              </w:rPr>
+              <w:fldChar w:fldCharType="begin"/>
+            </w:r>
+            <w:r>
+              <w:rPr>
+                <w:noProof/>
+                <w:webHidden/>
+              </w:rPr>
+              <w:instrText xml:space="preserve"> PAGEREF _Toc104719424 \h </w:instrText>
+            </w:r>
+            <w:r>
+              <w:rPr>
+                <w:noProof/>
+                <w:webHidden/>
+              </w:rPr>
+            </w:r>
+            <w:r>
+              <w:rPr>
+                <w:noProof/>
+                <w:webHidden/>
+              </w:rPr>
+              <w:fldChar w:fldCharType="separate"/>
+            </w:r>
+            <w:r>
+              <w:rPr>
+                <w:noProof/>
+                <w:webHidden/>
+              </w:rPr>
+              <w:t>4</w:t>
             </w:r>
             <w:r>
               <w:rPr>
@@ -640,13 +771,13 @@
               <w:szCs w:val="22"/>
             </w:rPr>
           </w:pPr>
-          <w:hyperlink w:anchor="_Toc103183040" w:history="1">
+          <w:hyperlink w:anchor="_Toc104719425" w:history="1">
             <w:r>
               <w:rPr>
                 <w:rStyle w:val="af6"/>
                 <w:noProof/>
               </w:rPr>
-              <w:t>Means of solving presented problem</w:t>
+              <w:t>What problem does the client have?</w:t>
             </w:r>
             <w:r>
               <w:rPr>
@@ -667,7 +798,7 @@
                 <w:noProof/>
                 <w:webHidden/>
               </w:rPr>
-              <w:instrText xml:space="preserve"> PAGEREF _Toc103183040 \h </w:instrText>
+              <w:instrText xml:space="preserve"> PAGEREF _Toc104719425 \h </w:instrText>
             </w:r>
             <w:r>
               <w:rPr>
@@ -710,7 +841,7 @@
               <w:szCs w:val="22"/>
             </w:rPr>
           </w:pPr>
-          <w:hyperlink w:anchor="_Toc103183041" w:history="1">
+          <w:hyperlink w:anchor="_Toc104719426" w:history="1">
             <w:r>
               <w:rPr>
                 <w:rStyle w:val="af6"/>
@@ -737,7 +868,7 @@
                 <w:noProof/>
                 <w:webHidden/>
               </w:rPr>
-              <w:instrText xml:space="preserve"> PAGEREF _Toc103183041 \h </w:instrText>
+              <w:instrText xml:space="preserve"> PAGEREF _Toc104719426 \h </w:instrText>
             </w:r>
             <w:r>
               <w:rPr>
@@ -780,7 +911,7 @@
               <w:szCs w:val="22"/>
             </w:rPr>
           </w:pPr>
-          <w:hyperlink w:anchor="_Toc103183042" w:history="1">
+          <w:hyperlink w:anchor="_Toc104719427" w:history="1">
             <w:r>
               <w:rPr>
                 <w:rStyle w:val="af6"/>
@@ -807,7 +938,7 @@
                 <w:noProof/>
                 <w:webHidden/>
               </w:rPr>
-              <w:instrText xml:space="preserve"> PAGEREF _Toc103183042 \h </w:instrText>
+              <w:instrText xml:space="preserve"> PAGEREF _Toc104719427 \h </w:instrText>
             </w:r>
             <w:r>
               <w:rPr>
@@ -850,7 +981,7 @@
               <w:szCs w:val="22"/>
             </w:rPr>
           </w:pPr>
-          <w:hyperlink w:anchor="_Toc103183043" w:history="1">
+          <w:hyperlink w:anchor="_Toc104719428" w:history="1">
             <w:r>
               <w:rPr>
                 <w:rStyle w:val="af6"/>
@@ -877,7 +1008,7 @@
                 <w:noProof/>
                 <w:webHidden/>
               </w:rPr>
-              <w:instrText xml:space="preserve"> PAGEREF _Toc103183043 \h </w:instrText>
+              <w:instrText xml:space="preserve"> PAGEREF _Toc104719428 \h </w:instrText>
             </w:r>
             <w:r>
               <w:rPr>
@@ -897,7 +1028,7 @@
                 <w:noProof/>
                 <w:webHidden/>
               </w:rPr>
-              <w:t>4</w:t>
+              <w:t>5</w:t>
             </w:r>
             <w:r>
               <w:rPr>
@@ -920,7 +1051,7 @@
               <w:szCs w:val="22"/>
             </w:rPr>
           </w:pPr>
-          <w:hyperlink w:anchor="_Toc103183044" w:history="1">
+          <w:hyperlink w:anchor="_Toc104719429" w:history="1">
             <w:r>
               <w:rPr>
                 <w:rStyle w:val="af6"/>
@@ -947,7 +1078,7 @@
                 <w:noProof/>
                 <w:webHidden/>
               </w:rPr>
-              <w:instrText xml:space="preserve"> PAGEREF _Toc103183044 \h </w:instrText>
+              <w:instrText xml:space="preserve"> PAGEREF _Toc104719429 \h </w:instrText>
             </w:r>
             <w:r>
               <w:rPr>
@@ -967,7 +1098,7 @@
                 <w:noProof/>
                 <w:webHidden/>
               </w:rPr>
-              <w:t>4</w:t>
+              <w:t>5</w:t>
             </w:r>
             <w:r>
               <w:rPr>
@@ -990,7 +1121,7 @@
               <w:szCs w:val="22"/>
             </w:rPr>
           </w:pPr>
-          <w:hyperlink w:anchor="_Toc103183045" w:history="1">
+          <w:hyperlink w:anchor="_Toc104719430" w:history="1">
             <w:r>
               <w:rPr>
                 <w:rStyle w:val="af6"/>
@@ -1017,7 +1148,7 @@
                 <w:noProof/>
                 <w:webHidden/>
               </w:rPr>
-              <w:instrText xml:space="preserve"> PAGEREF _Toc103183045 \h </w:instrText>
+              <w:instrText xml:space="preserve"> PAGEREF _Toc104719430 \h </w:instrText>
             </w:r>
             <w:r>
               <w:rPr>
@@ -1037,7 +1168,7 @@
                 <w:noProof/>
                 <w:webHidden/>
               </w:rPr>
-              <w:t>4</w:t>
+              <w:t>5</w:t>
             </w:r>
             <w:r>
               <w:rPr>
@@ -1060,7 +1191,7 @@
               <w:szCs w:val="22"/>
             </w:rPr>
           </w:pPr>
-          <w:hyperlink w:anchor="_Toc103183046" w:history="1">
+          <w:hyperlink w:anchor="_Toc104719431" w:history="1">
             <w:r>
               <w:rPr>
                 <w:rStyle w:val="af6"/>
@@ -1087,7 +1218,7 @@
                 <w:noProof/>
                 <w:webHidden/>
               </w:rPr>
-              <w:instrText xml:space="preserve"> PAGEREF _Toc103183046 \h </w:instrText>
+              <w:instrText xml:space="preserve"> PAGEREF _Toc104719431 \h </w:instrText>
             </w:r>
             <w:r>
               <w:rPr>
@@ -1107,7 +1238,7 @@
                 <w:noProof/>
                 <w:webHidden/>
               </w:rPr>
-              <w:t>5</w:t>
+              <w:t>6</w:t>
             </w:r>
             <w:r>
               <w:rPr>
@@ -1130,7 +1261,7 @@
               <w:szCs w:val="22"/>
             </w:rPr>
           </w:pPr>
-          <w:hyperlink w:anchor="_Toc103183047" w:history="1">
+          <w:hyperlink w:anchor="_Toc104719432" w:history="1">
             <w:r>
               <w:rPr>
                 <w:rStyle w:val="af6"/>
@@ -1157,7 +1288,7 @@
                 <w:noProof/>
                 <w:webHidden/>
               </w:rPr>
-              <w:instrText xml:space="preserve"> PAGEREF _Toc103183047 \h </w:instrText>
+              <w:instrText xml:space="preserve"> PAGEREF _Toc104719432 \h </w:instrText>
             </w:r>
             <w:r>
               <w:rPr>
@@ -1177,7 +1308,7 @@
                 <w:noProof/>
                 <w:webHidden/>
               </w:rPr>
-              <w:t>5</w:t>
+              <w:t>6</w:t>
             </w:r>
             <w:r>
               <w:rPr>
@@ -1200,7 +1331,7 @@
               <w:szCs w:val="22"/>
             </w:rPr>
           </w:pPr>
-          <w:hyperlink w:anchor="_Toc103183048" w:history="1">
+          <w:hyperlink w:anchor="_Toc104719433" w:history="1">
             <w:r>
               <w:rPr>
                 <w:rStyle w:val="af6"/>
@@ -1227,7 +1358,7 @@
                 <w:noProof/>
                 <w:webHidden/>
               </w:rPr>
-              <w:instrText xml:space="preserve"> PAGEREF _Toc103183048 \h </w:instrText>
+              <w:instrText xml:space="preserve"> PAGEREF _Toc104719433 \h </w:instrText>
             </w:r>
             <w:r>
               <w:rPr>
@@ -1247,7 +1378,7 @@
                 <w:noProof/>
                 <w:webHidden/>
               </w:rPr>
-              <w:t>5</w:t>
+              <w:t>6</w:t>
             </w:r>
             <w:r>
               <w:rPr>
@@ -1270,7 +1401,7 @@
               <w:szCs w:val="22"/>
             </w:rPr>
           </w:pPr>
-          <w:hyperlink w:anchor="_Toc103183049" w:history="1">
+          <w:hyperlink w:anchor="_Toc104719434" w:history="1">
             <w:r>
               <w:rPr>
                 <w:rStyle w:val="af6"/>
@@ -1297,7 +1428,7 @@
                 <w:noProof/>
                 <w:webHidden/>
               </w:rPr>
-              <w:instrText xml:space="preserve"> PAGEREF _Toc103183049 \h </w:instrText>
+              <w:instrText xml:space="preserve"> PAGEREF _Toc104719434 \h </w:instrText>
             </w:r>
             <w:r>
               <w:rPr>
@@ -1317,7 +1448,7 @@
                 <w:noProof/>
                 <w:webHidden/>
               </w:rPr>
-              <w:t>5</w:t>
+              <w:t>6</w:t>
             </w:r>
             <w:r>
               <w:rPr>
@@ -1340,7 +1471,7 @@
               <w:szCs w:val="22"/>
             </w:rPr>
           </w:pPr>
-          <w:hyperlink w:anchor="_Toc103183050" w:history="1">
+          <w:hyperlink w:anchor="_Toc104719435" w:history="1">
             <w:r>
               <w:rPr>
                 <w:rStyle w:val="af6"/>
@@ -1367,7 +1498,7 @@
                 <w:noProof/>
                 <w:webHidden/>
               </w:rPr>
-              <w:instrText xml:space="preserve"> PAGEREF _Toc103183050 \h </w:instrText>
+              <w:instrText xml:space="preserve"> PAGEREF _Toc104719435 \h </w:instrText>
             </w:r>
             <w:r>
               <w:rPr>
@@ -1387,7 +1518,7 @@
                 <w:noProof/>
                 <w:webHidden/>
               </w:rPr>
-              <w:t>5</w:t>
+              <w:t>6</w:t>
             </w:r>
             <w:r>
               <w:rPr>
@@ -1410,7 +1541,7 @@
               <w:szCs w:val="22"/>
             </w:rPr>
           </w:pPr>
-          <w:hyperlink w:anchor="_Toc103183051" w:history="1">
+          <w:hyperlink w:anchor="_Toc104719436" w:history="1">
             <w:r>
               <w:rPr>
                 <w:rStyle w:val="af6"/>
@@ -1437,7 +1568,7 @@
                 <w:noProof/>
                 <w:webHidden/>
               </w:rPr>
-              <w:instrText xml:space="preserve"> PAGEREF _Toc103183051 \h </w:instrText>
+              <w:instrText xml:space="preserve"> PAGEREF _Toc104719436 \h </w:instrText>
             </w:r>
             <w:r>
               <w:rPr>
@@ -1457,7 +1588,7 @@
                 <w:noProof/>
                 <w:webHidden/>
               </w:rPr>
-              <w:t>5</w:t>
+              <w:t>6</w:t>
             </w:r>
             <w:r>
               <w:rPr>
@@ -1480,7 +1611,7 @@
               <w:szCs w:val="22"/>
             </w:rPr>
           </w:pPr>
-          <w:hyperlink w:anchor="_Toc103183052" w:history="1">
+          <w:hyperlink w:anchor="_Toc104719437" w:history="1">
             <w:r>
               <w:rPr>
                 <w:rStyle w:val="af6"/>
@@ -1507,7 +1638,7 @@
                 <w:noProof/>
                 <w:webHidden/>
               </w:rPr>
-              <w:instrText xml:space="preserve"> PAGEREF _Toc103183052 \h </w:instrText>
+              <w:instrText xml:space="preserve"> PAGEREF _Toc104719437 \h </w:instrText>
             </w:r>
             <w:r>
               <w:rPr>
@@ -1527,7 +1658,7 @@
                 <w:noProof/>
                 <w:webHidden/>
               </w:rPr>
-              <w:t>6</w:t>
+              <w:t>7</w:t>
             </w:r>
             <w:r>
               <w:rPr>
@@ -1550,7 +1681,7 @@
               <w:szCs w:val="22"/>
             </w:rPr>
           </w:pPr>
-          <w:hyperlink w:anchor="_Toc103183053" w:history="1">
+          <w:hyperlink w:anchor="_Toc104719438" w:history="1">
             <w:r>
               <w:rPr>
                 <w:rStyle w:val="af6"/>
@@ -1577,7 +1708,7 @@
                 <w:noProof/>
                 <w:webHidden/>
               </w:rPr>
-              <w:instrText xml:space="preserve"> PAGEREF _Toc103183053 \h </w:instrText>
+              <w:instrText xml:space="preserve"> PAGEREF _Toc104719438 \h </w:instrText>
             </w:r>
             <w:r>
               <w:rPr>
@@ -1597,7 +1728,7 @@
                 <w:noProof/>
                 <w:webHidden/>
               </w:rPr>
-              <w:t>6</w:t>
+              <w:t>7</w:t>
             </w:r>
             <w:r>
               <w:rPr>
@@ -1635,6 +1766,611 @@
         <w:spacing w:before="0" w:after="160" w:line="259" w:lineRule="auto"/>
       </w:pPr>
     </w:p>
+    <w:tbl>
+      <w:tblPr>
+        <w:tblW w:w="9727" w:type="dxa"/>
+        <w:tblLook w:val="04A0" w:firstRow="1" w:lastRow="0" w:firstColumn="1" w:lastColumn="0" w:noHBand="0" w:noVBand="1"/>
+      </w:tblPr>
+      <w:tblGrid>
+        <w:gridCol w:w="1368"/>
+        <w:gridCol w:w="4219"/>
+        <w:gridCol w:w="1864"/>
+        <w:gridCol w:w="2276"/>
+      </w:tblGrid>
+      <w:tr>
+        <w:trPr>
+          <w:trHeight w:val="490"/>
+        </w:trPr>
+        <w:tc>
+          <w:tcPr>
+            <w:tcW w:w="9727" w:type="dxa"/>
+            <w:gridSpan w:val="4"/>
+            <w:tcBorders>
+              <w:top w:val="single" w:sz="4" w:space="0" w:color="auto"/>
+              <w:left w:val="single" w:sz="4" w:space="0" w:color="auto"/>
+              <w:bottom w:val="single" w:sz="4" w:space="0" w:color="auto"/>
+              <w:right w:val="single" w:sz="4" w:space="0" w:color="auto"/>
+            </w:tcBorders>
+            <w:shd w:val="clear" w:color="000000" w:fill="BDD7EE"/>
+            <w:noWrap/>
+            <w:vAlign w:val="bottom"/>
+            <w:hideMark/>
+          </w:tcPr>
+          <w:p>
+            <w:pPr>
+              <w:pStyle w:val="1"/>
+              <w:jc w:val="center"/>
+              <w:rPr>
+                <w:rFonts w:ascii="Arial" w:eastAsia="Times New Roman" w:hAnsi="Arial" w:cs="Arial"/>
+              </w:rPr>
+            </w:pPr>
+            <w:bookmarkStart w:id="0" w:name="_Toc87709965"/>
+            <w:bookmarkStart w:id="1" w:name="_Toc104719418"/>
+            <w:r>
+              <w:rPr>
+                <w:rFonts w:ascii="Arial" w:eastAsia="Times New Roman" w:hAnsi="Arial" w:cs="Arial"/>
+                <w:color w:val="auto"/>
+              </w:rPr>
+              <w:t>Revisions</w:t>
+            </w:r>
+            <w:bookmarkEnd w:id="0"/>
+            <w:bookmarkEnd w:id="1"/>
+          </w:p>
+        </w:tc>
+      </w:tr>
+      <w:tr>
+        <w:trPr>
+          <w:trHeight w:val="490"/>
+        </w:trPr>
+        <w:tc>
+          <w:tcPr>
+            <w:tcW w:w="1368" w:type="dxa"/>
+            <w:tcBorders>
+              <w:top w:val="nil"/>
+              <w:left w:val="single" w:sz="4" w:space="0" w:color="auto"/>
+              <w:bottom w:val="single" w:sz="4" w:space="0" w:color="auto"/>
+              <w:right w:val="single" w:sz="4" w:space="0" w:color="auto"/>
+            </w:tcBorders>
+            <w:shd w:val="clear" w:color="000000" w:fill="DDEBF7"/>
+            <w:noWrap/>
+            <w:vAlign w:val="bottom"/>
+            <w:hideMark/>
+          </w:tcPr>
+          <w:p>
+            <w:pPr>
+              <w:spacing w:after="0" w:line="240" w:lineRule="auto"/>
+              <w:jc w:val="center"/>
+              <w:rPr>
+                <w:rFonts w:ascii="Arial" w:eastAsia="Times New Roman" w:hAnsi="Arial" w:cs="Arial"/>
+                <w:color w:val="000000"/>
+              </w:rPr>
+            </w:pPr>
+            <w:r>
+              <w:rPr>
+                <w:rFonts w:ascii="Arial" w:eastAsia="Times New Roman" w:hAnsi="Arial" w:cs="Arial"/>
+                <w:color w:val="000000"/>
+              </w:rPr>
+              <w:t>Verison</w:t>
+            </w:r>
+          </w:p>
+        </w:tc>
+        <w:tc>
+          <w:tcPr>
+            <w:tcW w:w="4219" w:type="dxa"/>
+            <w:tcBorders>
+              <w:top w:val="nil"/>
+              <w:left w:val="nil"/>
+              <w:bottom w:val="single" w:sz="4" w:space="0" w:color="auto"/>
+              <w:right w:val="single" w:sz="4" w:space="0" w:color="auto"/>
+            </w:tcBorders>
+            <w:shd w:val="clear" w:color="000000" w:fill="DDEBF7"/>
+            <w:noWrap/>
+            <w:vAlign w:val="bottom"/>
+            <w:hideMark/>
+          </w:tcPr>
+          <w:p>
+            <w:pPr>
+              <w:spacing w:after="0" w:line="240" w:lineRule="auto"/>
+              <w:jc w:val="center"/>
+              <w:rPr>
+                <w:rFonts w:ascii="Arial" w:eastAsia="Times New Roman" w:hAnsi="Arial" w:cs="Arial"/>
+                <w:color w:val="000000"/>
+              </w:rPr>
+            </w:pPr>
+            <w:r>
+              <w:rPr>
+                <w:rFonts w:ascii="Arial" w:eastAsia="Times New Roman" w:hAnsi="Arial" w:cs="Arial"/>
+                <w:color w:val="000000"/>
+              </w:rPr>
+              <w:t>Description</w:t>
+            </w:r>
+          </w:p>
+        </w:tc>
+        <w:tc>
+          <w:tcPr>
+            <w:tcW w:w="1864" w:type="dxa"/>
+            <w:tcBorders>
+              <w:top w:val="nil"/>
+              <w:left w:val="nil"/>
+              <w:bottom w:val="single" w:sz="4" w:space="0" w:color="auto"/>
+              <w:right w:val="single" w:sz="4" w:space="0" w:color="auto"/>
+            </w:tcBorders>
+            <w:shd w:val="clear" w:color="000000" w:fill="DDEBF7"/>
+            <w:noWrap/>
+            <w:vAlign w:val="bottom"/>
+            <w:hideMark/>
+          </w:tcPr>
+          <w:p>
+            <w:pPr>
+              <w:spacing w:after="0" w:line="240" w:lineRule="auto"/>
+              <w:jc w:val="center"/>
+              <w:rPr>
+                <w:rFonts w:ascii="Arial" w:eastAsia="Times New Roman" w:hAnsi="Arial" w:cs="Arial"/>
+                <w:color w:val="000000"/>
+              </w:rPr>
+            </w:pPr>
+            <w:r>
+              <w:rPr>
+                <w:rFonts w:ascii="Arial" w:eastAsia="Times New Roman" w:hAnsi="Arial" w:cs="Arial"/>
+                <w:color w:val="000000"/>
+              </w:rPr>
+              <w:t>Date</w:t>
+            </w:r>
+          </w:p>
+        </w:tc>
+        <w:tc>
+          <w:tcPr>
+            <w:tcW w:w="2276" w:type="dxa"/>
+            <w:tcBorders>
+              <w:top w:val="nil"/>
+              <w:left w:val="nil"/>
+              <w:bottom w:val="single" w:sz="4" w:space="0" w:color="auto"/>
+              <w:right w:val="single" w:sz="4" w:space="0" w:color="auto"/>
+            </w:tcBorders>
+            <w:shd w:val="clear" w:color="000000" w:fill="DDEBF7"/>
+            <w:noWrap/>
+            <w:vAlign w:val="bottom"/>
+            <w:hideMark/>
+          </w:tcPr>
+          <w:p>
+            <w:pPr>
+              <w:spacing w:after="0" w:line="240" w:lineRule="auto"/>
+              <w:jc w:val="center"/>
+              <w:rPr>
+                <w:rFonts w:ascii="Arial" w:eastAsia="Times New Roman" w:hAnsi="Arial" w:cs="Arial"/>
+                <w:color w:val="000000"/>
+              </w:rPr>
+            </w:pPr>
+            <w:r>
+              <w:rPr>
+                <w:rFonts w:ascii="Arial" w:eastAsia="Times New Roman" w:hAnsi="Arial" w:cs="Arial"/>
+                <w:color w:val="000000"/>
+              </w:rPr>
+              <w:t>Author</w:t>
+            </w:r>
+          </w:p>
+        </w:tc>
+      </w:tr>
+      <w:tr>
+        <w:trPr>
+          <w:trHeight w:val="350"/>
+        </w:trPr>
+        <w:tc>
+          <w:tcPr>
+            <w:tcW w:w="1368" w:type="dxa"/>
+            <w:tcBorders>
+              <w:top w:val="nil"/>
+              <w:left w:val="single" w:sz="4" w:space="0" w:color="auto"/>
+              <w:bottom w:val="nil"/>
+              <w:right w:val="single" w:sz="4" w:space="0" w:color="auto"/>
+            </w:tcBorders>
+            <w:shd w:val="clear" w:color="auto" w:fill="auto"/>
+            <w:noWrap/>
+            <w:vAlign w:val="bottom"/>
+            <w:hideMark/>
+          </w:tcPr>
+          <w:p>
+            <w:pPr>
+              <w:spacing w:after="0" w:line="240" w:lineRule="auto"/>
+              <w:jc w:val="right"/>
+              <w:rPr>
+                <w:rFonts w:ascii="Arial" w:eastAsia="Times New Roman" w:hAnsi="Arial" w:cs="Arial"/>
+                <w:color w:val="000000"/>
+              </w:rPr>
+            </w:pPr>
+            <w:r>
+              <w:rPr>
+                <w:rFonts w:ascii="Arial" w:eastAsia="Times New Roman" w:hAnsi="Arial" w:cs="Arial"/>
+                <w:color w:val="000000"/>
+              </w:rPr>
+              <w:t>1</w:t>
+            </w:r>
+          </w:p>
+        </w:tc>
+        <w:tc>
+          <w:tcPr>
+            <w:tcW w:w="4219" w:type="dxa"/>
+            <w:tcBorders>
+              <w:top w:val="nil"/>
+              <w:left w:val="nil"/>
+              <w:bottom w:val="nil"/>
+              <w:right w:val="single" w:sz="4" w:space="0" w:color="auto"/>
+            </w:tcBorders>
+            <w:shd w:val="clear" w:color="auto" w:fill="auto"/>
+            <w:noWrap/>
+            <w:vAlign w:val="bottom"/>
+            <w:hideMark/>
+          </w:tcPr>
+          <w:p>
+            <w:pPr>
+              <w:spacing w:after="0" w:line="240" w:lineRule="auto"/>
+              <w:rPr>
+                <w:rFonts w:ascii="Arial" w:eastAsia="Times New Roman" w:hAnsi="Arial" w:cs="Arial"/>
+                <w:color w:val="000000"/>
+              </w:rPr>
+            </w:pPr>
+            <w:r>
+              <w:rPr>
+                <w:rFonts w:ascii="Arial" w:eastAsia="Times New Roman" w:hAnsi="Arial" w:cs="Arial"/>
+                <w:color w:val="000000"/>
+              </w:rPr>
+              <w:t>Added base plan structure</w:t>
+            </w:r>
+          </w:p>
+        </w:tc>
+        <w:tc>
+          <w:tcPr>
+            <w:tcW w:w="1864" w:type="dxa"/>
+            <w:tcBorders>
+              <w:top w:val="nil"/>
+              <w:left w:val="nil"/>
+              <w:bottom w:val="nil"/>
+              <w:right w:val="single" w:sz="4" w:space="0" w:color="auto"/>
+            </w:tcBorders>
+            <w:shd w:val="clear" w:color="auto" w:fill="auto"/>
+            <w:noWrap/>
+            <w:vAlign w:val="bottom"/>
+            <w:hideMark/>
+          </w:tcPr>
+          <w:p>
+            <w:pPr>
+              <w:spacing w:after="0" w:line="240" w:lineRule="auto"/>
+              <w:rPr>
+                <w:rFonts w:ascii="Arial" w:eastAsia="Times New Roman" w:hAnsi="Arial" w:cs="Arial"/>
+                <w:color w:val="000000"/>
+              </w:rPr>
+            </w:pPr>
+            <w:r>
+              <w:rPr>
+                <w:rFonts w:ascii="Arial" w:eastAsia="Times New Roman" w:hAnsi="Arial" w:cs="Arial"/>
+                <w:color w:val="000000"/>
+              </w:rPr>
+              <w:t>11</w:t>
+            </w:r>
+            <w:r>
+              <w:rPr>
+                <w:rFonts w:ascii="Arial" w:eastAsia="Times New Roman" w:hAnsi="Arial" w:cs="Arial"/>
+                <w:color w:val="000000"/>
+              </w:rPr>
+              <w:t>.</w:t>
+            </w:r>
+            <w:r>
+              <w:rPr>
+                <w:rFonts w:ascii="Arial" w:eastAsia="Times New Roman" w:hAnsi="Arial" w:cs="Arial"/>
+                <w:color w:val="000000"/>
+              </w:rPr>
+              <w:t>05</w:t>
+            </w:r>
+            <w:r>
+              <w:rPr>
+                <w:rFonts w:ascii="Arial" w:eastAsia="Times New Roman" w:hAnsi="Arial" w:cs="Arial"/>
+                <w:color w:val="000000"/>
+              </w:rPr>
+              <w:t>.202</w:t>
+            </w:r>
+            <w:r>
+              <w:rPr>
+                <w:rFonts w:ascii="Arial" w:eastAsia="Times New Roman" w:hAnsi="Arial" w:cs="Arial"/>
+                <w:color w:val="000000"/>
+              </w:rPr>
+              <w:t>2</w:t>
+            </w:r>
+          </w:p>
+        </w:tc>
+        <w:tc>
+          <w:tcPr>
+            <w:tcW w:w="2276" w:type="dxa"/>
+            <w:tcBorders>
+              <w:top w:val="nil"/>
+              <w:left w:val="nil"/>
+              <w:bottom w:val="nil"/>
+              <w:right w:val="single" w:sz="4" w:space="0" w:color="auto"/>
+            </w:tcBorders>
+            <w:shd w:val="clear" w:color="auto" w:fill="auto"/>
+            <w:noWrap/>
+            <w:vAlign w:val="bottom"/>
+            <w:hideMark/>
+          </w:tcPr>
+          <w:p>
+            <w:pPr>
+              <w:spacing w:after="0" w:line="240" w:lineRule="auto"/>
+              <w:rPr>
+                <w:rFonts w:ascii="Arial" w:eastAsia="Times New Roman" w:hAnsi="Arial" w:cs="Arial"/>
+                <w:color w:val="000000"/>
+              </w:rPr>
+            </w:pPr>
+            <w:r>
+              <w:rPr>
+                <w:rFonts w:ascii="Arial" w:eastAsia="Times New Roman" w:hAnsi="Arial" w:cs="Arial"/>
+                <w:color w:val="000000"/>
+              </w:rPr>
+              <w:t>Yordan Doykov</w:t>
+            </w:r>
+          </w:p>
+        </w:tc>
+      </w:tr>
+      <w:tr>
+        <w:trPr>
+          <w:trHeight w:val="396"/>
+        </w:trPr>
+        <w:tc>
+          <w:tcPr>
+            <w:tcW w:w="1368" w:type="dxa"/>
+            <w:tcBorders>
+              <w:top w:val="nil"/>
+              <w:left w:val="single" w:sz="4" w:space="0" w:color="auto"/>
+              <w:bottom w:val="nil"/>
+              <w:right w:val="single" w:sz="4" w:space="0" w:color="auto"/>
+            </w:tcBorders>
+            <w:shd w:val="clear" w:color="auto" w:fill="auto"/>
+            <w:noWrap/>
+            <w:vAlign w:val="bottom"/>
+          </w:tcPr>
+          <w:p>
+            <w:pPr>
+              <w:spacing w:after="0" w:line="240" w:lineRule="auto"/>
+              <w:jc w:val="right"/>
+              <w:rPr>
+                <w:rFonts w:ascii="Arial" w:eastAsia="Times New Roman" w:hAnsi="Arial" w:cs="Arial"/>
+                <w:color w:val="000000"/>
+              </w:rPr>
+            </w:pPr>
+            <w:r>
+              <w:rPr>
+                <w:rFonts w:ascii="Arial" w:eastAsia="Times New Roman" w:hAnsi="Arial" w:cs="Arial"/>
+                <w:color w:val="000000"/>
+              </w:rPr>
+              <w:t>1.1</w:t>
+            </w:r>
+          </w:p>
+        </w:tc>
+        <w:tc>
+          <w:tcPr>
+            <w:tcW w:w="4219" w:type="dxa"/>
+            <w:tcBorders>
+              <w:top w:val="nil"/>
+              <w:left w:val="nil"/>
+              <w:bottom w:val="nil"/>
+              <w:right w:val="single" w:sz="4" w:space="0" w:color="auto"/>
+            </w:tcBorders>
+            <w:shd w:val="clear" w:color="auto" w:fill="auto"/>
+            <w:noWrap/>
+            <w:vAlign w:val="bottom"/>
+          </w:tcPr>
+          <w:p>
+            <w:pPr>
+              <w:spacing w:after="0" w:line="240" w:lineRule="auto"/>
+              <w:rPr>
+                <w:rFonts w:ascii="Arial" w:eastAsia="Times New Roman" w:hAnsi="Arial" w:cs="Arial"/>
+                <w:color w:val="000000"/>
+              </w:rPr>
+            </w:pPr>
+            <w:r>
+              <w:rPr>
+                <w:rFonts w:ascii="Arial" w:eastAsia="Times New Roman" w:hAnsi="Arial" w:cs="Arial"/>
+                <w:color w:val="000000"/>
+              </w:rPr>
+              <w:t>Filled plan with content and fixed typos</w:t>
+            </w:r>
+          </w:p>
+        </w:tc>
+        <w:tc>
+          <w:tcPr>
+            <w:tcW w:w="1864" w:type="dxa"/>
+            <w:tcBorders>
+              <w:top w:val="nil"/>
+              <w:left w:val="nil"/>
+              <w:bottom w:val="nil"/>
+              <w:right w:val="single" w:sz="4" w:space="0" w:color="auto"/>
+            </w:tcBorders>
+            <w:shd w:val="clear" w:color="auto" w:fill="auto"/>
+            <w:noWrap/>
+            <w:vAlign w:val="bottom"/>
+          </w:tcPr>
+          <w:p>
+            <w:pPr>
+              <w:spacing w:after="0" w:line="240" w:lineRule="auto"/>
+              <w:rPr>
+                <w:rFonts w:ascii="Arial" w:eastAsia="Times New Roman" w:hAnsi="Arial" w:cs="Arial"/>
+                <w:color w:val="000000"/>
+              </w:rPr>
+            </w:pPr>
+            <w:r>
+              <w:rPr>
+                <w:rFonts w:ascii="Arial" w:eastAsia="Times New Roman" w:hAnsi="Arial" w:cs="Arial"/>
+                <w:color w:val="000000"/>
+              </w:rPr>
+              <w:t>1</w:t>
+            </w:r>
+            <w:r>
+              <w:rPr>
+                <w:rFonts w:ascii="Arial" w:eastAsia="Times New Roman" w:hAnsi="Arial" w:cs="Arial"/>
+                <w:color w:val="000000"/>
+              </w:rPr>
+              <w:t>2.05.2022</w:t>
+            </w:r>
+          </w:p>
+        </w:tc>
+        <w:tc>
+          <w:tcPr>
+            <w:tcW w:w="2276" w:type="dxa"/>
+            <w:tcBorders>
+              <w:top w:val="nil"/>
+              <w:left w:val="nil"/>
+              <w:bottom w:val="nil"/>
+              <w:right w:val="single" w:sz="4" w:space="0" w:color="auto"/>
+            </w:tcBorders>
+            <w:shd w:val="clear" w:color="auto" w:fill="auto"/>
+            <w:noWrap/>
+            <w:vAlign w:val="bottom"/>
+          </w:tcPr>
+          <w:p>
+            <w:pPr>
+              <w:spacing w:after="0" w:line="240" w:lineRule="auto"/>
+              <w:rPr>
+                <w:rFonts w:ascii="Arial" w:eastAsia="Times New Roman" w:hAnsi="Arial" w:cs="Arial"/>
+                <w:color w:val="000000"/>
+              </w:rPr>
+            </w:pPr>
+            <w:r>
+              <w:rPr>
+                <w:rFonts w:ascii="Arial" w:eastAsia="Times New Roman" w:hAnsi="Arial" w:cs="Arial"/>
+                <w:color w:val="000000"/>
+              </w:rPr>
+              <w:t>Yordan Doykov</w:t>
+            </w:r>
+          </w:p>
+        </w:tc>
+      </w:tr>
+      <w:tr>
+        <w:trPr>
+          <w:trHeight w:val="360"/>
+        </w:trPr>
+        <w:tc>
+          <w:tcPr>
+            <w:tcW w:w="1368" w:type="dxa"/>
+            <w:tcBorders>
+              <w:top w:val="nil"/>
+              <w:left w:val="single" w:sz="4" w:space="0" w:color="auto"/>
+              <w:bottom w:val="nil"/>
+              <w:right w:val="single" w:sz="4" w:space="0" w:color="auto"/>
+            </w:tcBorders>
+            <w:shd w:val="clear" w:color="auto" w:fill="auto"/>
+            <w:noWrap/>
+            <w:vAlign w:val="bottom"/>
+          </w:tcPr>
+          <w:p>
+            <w:pPr>
+              <w:spacing w:after="0" w:line="240" w:lineRule="auto"/>
+              <w:jc w:val="right"/>
+              <w:rPr>
+                <w:rFonts w:ascii="Arial" w:eastAsia="Times New Roman" w:hAnsi="Arial" w:cs="Arial"/>
+                <w:color w:val="000000"/>
+              </w:rPr>
+            </w:pPr>
+            <w:r>
+              <w:rPr>
+                <w:rFonts w:ascii="Arial" w:eastAsia="Times New Roman" w:hAnsi="Arial" w:cs="Arial"/>
+                <w:color w:val="000000"/>
+              </w:rPr>
+              <w:t>1.2</w:t>
+            </w:r>
+          </w:p>
+        </w:tc>
+        <w:tc>
+          <w:tcPr>
+            <w:tcW w:w="4219" w:type="dxa"/>
+            <w:tcBorders>
+              <w:top w:val="nil"/>
+              <w:left w:val="nil"/>
+              <w:bottom w:val="nil"/>
+              <w:right w:val="single" w:sz="4" w:space="0" w:color="auto"/>
+            </w:tcBorders>
+            <w:shd w:val="clear" w:color="auto" w:fill="auto"/>
+            <w:noWrap/>
+            <w:vAlign w:val="bottom"/>
+          </w:tcPr>
+          <w:p>
+            <w:pPr>
+              <w:spacing w:after="0" w:line="240" w:lineRule="auto"/>
+              <w:rPr>
+                <w:rFonts w:ascii="Arial" w:eastAsia="Times New Roman" w:hAnsi="Arial" w:cs="Arial"/>
+                <w:color w:val="000000"/>
+              </w:rPr>
+            </w:pPr>
+            <w:r>
+              <w:rPr>
+                <w:rFonts w:ascii="Arial" w:eastAsia="Times New Roman" w:hAnsi="Arial" w:cs="Arial"/>
+                <w:color w:val="000000"/>
+              </w:rPr>
+              <w:t>Further elaborated on the client situation and fixed phasing</w:t>
+            </w:r>
+          </w:p>
+        </w:tc>
+        <w:tc>
+          <w:tcPr>
+            <w:tcW w:w="1864" w:type="dxa"/>
+            <w:tcBorders>
+              <w:top w:val="nil"/>
+              <w:left w:val="nil"/>
+              <w:bottom w:val="nil"/>
+              <w:right w:val="single" w:sz="4" w:space="0" w:color="auto"/>
+            </w:tcBorders>
+            <w:shd w:val="clear" w:color="auto" w:fill="auto"/>
+            <w:noWrap/>
+            <w:vAlign w:val="bottom"/>
+          </w:tcPr>
+          <w:p>
+            <w:pPr>
+              <w:spacing w:after="0" w:line="240" w:lineRule="auto"/>
+              <w:rPr>
+                <w:rFonts w:ascii="Arial" w:eastAsia="Times New Roman" w:hAnsi="Arial" w:cs="Arial"/>
+                <w:color w:val="000000"/>
+              </w:rPr>
+            </w:pPr>
+            <w:r>
+              <w:rPr>
+                <w:rFonts w:ascii="Arial" w:eastAsia="Times New Roman" w:hAnsi="Arial" w:cs="Arial"/>
+                <w:color w:val="000000"/>
+              </w:rPr>
+              <w:t>29.05.2022</w:t>
+            </w:r>
+            <w:bookmarkStart w:id="2" w:name="_GoBack"/>
+            <w:bookmarkEnd w:id="2"/>
+          </w:p>
+        </w:tc>
+        <w:tc>
+          <w:tcPr>
+            <w:tcW w:w="2276" w:type="dxa"/>
+            <w:tcBorders>
+              <w:top w:val="nil"/>
+              <w:left w:val="nil"/>
+              <w:bottom w:val="nil"/>
+              <w:right w:val="single" w:sz="4" w:space="0" w:color="auto"/>
+            </w:tcBorders>
+            <w:shd w:val="clear" w:color="auto" w:fill="auto"/>
+            <w:noWrap/>
+            <w:vAlign w:val="bottom"/>
+          </w:tcPr>
+          <w:p>
+            <w:pPr>
+              <w:spacing w:after="0" w:line="240" w:lineRule="auto"/>
+              <w:rPr>
+                <w:rFonts w:ascii="Arial" w:eastAsia="Times New Roman" w:hAnsi="Arial" w:cs="Arial"/>
+                <w:color w:val="000000"/>
+              </w:rPr>
+            </w:pPr>
+            <w:r>
+              <w:rPr>
+                <w:rFonts w:ascii="Arial" w:eastAsia="Times New Roman" w:hAnsi="Arial" w:cs="Arial"/>
+                <w:color w:val="000000"/>
+              </w:rPr>
+              <w:t>Yordan Doykov</w:t>
+            </w:r>
+          </w:p>
+        </w:tc>
+      </w:tr>
+    </w:tbl>
     <w:p>
       <w:pPr>
         <w:spacing w:before="0" w:after="160" w:line="259" w:lineRule="auto"/>
@@ -1642,30 +2378,40 @@
     </w:p>
     <w:p>
       <w:pPr>
+        <w:spacing w:before="0" w:after="160" w:line="259" w:lineRule="auto"/>
+      </w:pPr>
+    </w:p>
+    <w:p>
+      <w:pPr>
+        <w:spacing w:before="0" w:after="160" w:line="259" w:lineRule="auto"/>
+      </w:pPr>
+    </w:p>
+    <w:p>
+      <w:pPr>
         <w:pStyle w:val="1"/>
         <w:rPr>
           <w:sz w:val="28"/>
         </w:rPr>
       </w:pPr>
-      <w:bookmarkStart w:id="0" w:name="_Toc103183035"/>
+      <w:bookmarkStart w:id="3" w:name="_Toc104719419"/>
       <w:r>
         <w:rPr>
           <w:sz w:val="28"/>
         </w:rPr>
         <w:t>About the client</w:t>
       </w:r>
-      <w:bookmarkEnd w:id="0"/>
+      <w:bookmarkEnd w:id="3"/>
     </w:p>
     <w:p/>
     <w:p>
       <w:pPr>
         <w:pStyle w:val="2"/>
       </w:pPr>
-      <w:bookmarkStart w:id="1" w:name="_Toc103183036"/>
+      <w:bookmarkStart w:id="4" w:name="_Toc104719420"/>
       <w:r>
         <w:t>Who is the client</w:t>
       </w:r>
-      <w:bookmarkEnd w:id="1"/>
+      <w:bookmarkEnd w:id="4"/>
     </w:p>
     <w:p>
       <w:pPr>
@@ -1695,37 +2441,19 @@
         </w:rPr>
         <w:t xml:space="preserve"> “</w:t>
       </w:r>
-      <w:proofErr w:type="spellStart"/>
-      <w:r>
-        <w:rPr>
-          <w:sz w:val="24"/>
-          <w:szCs w:val="24"/>
-        </w:rPr>
-        <w:t>DuelSys</w:t>
-      </w:r>
-      <w:proofErr w:type="spellEnd"/>
-      <w:r>
-        <w:rPr>
-          <w:sz w:val="24"/>
-          <w:szCs w:val="24"/>
-        </w:rPr>
-        <w:t xml:space="preserve"> </w:t>
-      </w:r>
-      <w:proofErr w:type="spellStart"/>
-      <w:r>
-        <w:rPr>
-          <w:sz w:val="24"/>
-          <w:szCs w:val="24"/>
-        </w:rPr>
-        <w:t>inc.</w:t>
-      </w:r>
-      <w:proofErr w:type="spellEnd"/>
-      <w:r>
-        <w:rPr>
-          <w:sz w:val="24"/>
-          <w:szCs w:val="24"/>
-        </w:rPr>
-        <w:t xml:space="preserve">”. They are an association that organizes sports tournaments. </w:t>
+      <w:r>
+        <w:rPr>
+          <w:sz w:val="24"/>
+          <w:szCs w:val="24"/>
+        </w:rPr>
+        <w:t xml:space="preserve">DuelSys inc.”. </w:t>
+      </w:r>
+      <w:r>
+        <w:rPr>
+          <w:sz w:val="24"/>
+          <w:szCs w:val="24"/>
+        </w:rPr>
+        <w:t>They are a relatively recently established association that organizes sports tournaments. They are currently split in various departments that specialize in either the organization, conduction or advertisement of their tournaments.</w:t>
       </w:r>
     </w:p>
     <w:p>
@@ -1740,8 +2468,8 @@
       <w:pPr>
         <w:pStyle w:val="2"/>
       </w:pPr>
-      <w:bookmarkStart w:id="2" w:name="_Toc95574820"/>
-      <w:bookmarkStart w:id="3" w:name="_Toc103183037"/>
+      <w:bookmarkStart w:id="5" w:name="_Toc95574820"/>
+      <w:bookmarkStart w:id="6" w:name="_Toc104719421"/>
       <w:r>
         <w:t xml:space="preserve">How can </w:t>
       </w:r>
@@ -1751,22 +2479,36 @@
       <w:r>
         <w:t>?</w:t>
       </w:r>
-      <w:bookmarkEnd w:id="2"/>
-      <w:bookmarkEnd w:id="3"/>
-    </w:p>
-    <w:p>
-      <w:pPr>
-        <w:rPr>
-          <w:sz w:val="24"/>
-          <w:szCs w:val="24"/>
-        </w:rPr>
-      </w:pPr>
-      <w:r>
-        <w:rPr>
-          <w:sz w:val="24"/>
-          <w:szCs w:val="24"/>
-        </w:rPr>
-        <w:t>Since the company does not actually exist, the people that can possibly be contacted are the three teachers:</w:t>
+      <w:bookmarkEnd w:id="5"/>
+      <w:bookmarkEnd w:id="6"/>
+    </w:p>
+    <w:p>
+      <w:pPr>
+        <w:rPr>
+          <w:sz w:val="24"/>
+          <w:szCs w:val="24"/>
+        </w:rPr>
+      </w:pPr>
+      <w:r>
+        <w:rPr>
+          <w:sz w:val="24"/>
+          <w:szCs w:val="24"/>
+        </w:rPr>
+        <w:t>Since the company does not actually exist, the people that can possibly be contacted are the three teachers</w:t>
+      </w:r>
+      <w:r>
+        <w:rPr>
+          <w:sz w:val="24"/>
+          <w:szCs w:val="24"/>
+        </w:rPr>
+        <w:t xml:space="preserve"> who are going to grade this project</w:t>
+      </w:r>
+      <w:r>
+        <w:rPr>
+          <w:sz w:val="24"/>
+          <w:szCs w:val="24"/>
+        </w:rPr>
+        <w:t>:</w:t>
       </w:r>
     </w:p>
     <w:p>
@@ -1782,20 +2524,59 @@
           <w:sz w:val="24"/>
           <w:szCs w:val="24"/>
         </w:rPr>
-        <w:t xml:space="preserve">Sabina </w:t>
-      </w:r>
-      <w:proofErr w:type="spellStart"/>
+        <w:t>Sabina Pencheva</w:t>
+      </w:r>
+      <w:r>
+        <w:rPr>
+          <w:sz w:val="24"/>
+          <w:szCs w:val="24"/>
+        </w:rPr>
+        <w:t>:</w:t>
+      </w:r>
+    </w:p>
+    <w:p>
+      <w:pPr>
+        <w:rPr>
+          <w:sz w:val="24"/>
+          <w:szCs w:val="24"/>
+        </w:rPr>
+      </w:pPr>
+      <w:r>
+        <w:rPr>
+          <w:sz w:val="24"/>
+          <w:szCs w:val="24"/>
+        </w:rPr>
+        <w:t xml:space="preserve">Email: </w:t>
+      </w:r>
+      <w:hyperlink r:id="rId7" w:history="1">
+        <w:r>
+          <w:rPr>
+            <w:rStyle w:val="af6"/>
+            <w:sz w:val="24"/>
+            <w:szCs w:val="24"/>
+          </w:rPr>
+          <w:t>s.pencheva@fontys.nl</w:t>
+        </w:r>
+      </w:hyperlink>
+    </w:p>
+    <w:p>
+      <w:pPr>
+        <w:rPr>
+          <w:sz w:val="24"/>
+          <w:szCs w:val="24"/>
+        </w:rPr>
+      </w:pPr>
       <w:r>
         <w:rPr>
           <w:b/>
           <w:sz w:val="24"/>
           <w:szCs w:val="24"/>
         </w:rPr>
-        <w:t>Pencheva</w:t>
-      </w:r>
-      <w:proofErr w:type="spellEnd"/>
-      <w:r>
-        <w:rPr>
+        <w:t>Jacco Snoeren</w:t>
+      </w:r>
+      <w:r>
+        <w:rPr>
+          <w:b/>
           <w:sz w:val="24"/>
           <w:szCs w:val="24"/>
         </w:rPr>
@@ -1814,51 +2595,40 @@
           <w:sz w:val="24"/>
           <w:szCs w:val="24"/>
         </w:rPr>
-        <w:t>Email: s.pencheva@fontys.nl</w:t>
-      </w:r>
-    </w:p>
-    <w:p>
-      <w:pPr>
+        <w:t xml:space="preserve">Email:  </w:t>
+      </w:r>
+      <w:hyperlink r:id="rId8" w:history="1">
+        <w:r>
+          <w:rPr>
+            <w:rStyle w:val="af6"/>
+            <w:sz w:val="24"/>
+            <w:szCs w:val="24"/>
+          </w:rPr>
+          <w:t>j.snoeren@fontys.nl</w:t>
+        </w:r>
+      </w:hyperlink>
+    </w:p>
+    <w:p>
+      <w:pPr>
+        <w:rPr>
+          <w:sz w:val="24"/>
+          <w:szCs w:val="24"/>
+        </w:rPr>
+      </w:pPr>
+      <w:r>
         <w:rPr>
           <w:b/>
           <w:sz w:val="24"/>
           <w:szCs w:val="24"/>
         </w:rPr>
-      </w:pPr>
-      <w:proofErr w:type="spellStart"/>
+        <w:t>John Wijnen</w:t>
+      </w:r>
       <w:r>
         <w:rPr>
           <w:b/>
           <w:sz w:val="24"/>
           <w:szCs w:val="24"/>
         </w:rPr>
-        <w:t>Jacco</w:t>
-      </w:r>
-      <w:proofErr w:type="spellEnd"/>
-      <w:r>
-        <w:rPr>
-          <w:b/>
-          <w:sz w:val="24"/>
-          <w:szCs w:val="24"/>
-        </w:rPr>
-        <w:t xml:space="preserve"> </w:t>
-      </w:r>
-      <w:proofErr w:type="spellStart"/>
-      <w:r>
-        <w:rPr>
-          <w:b/>
-          <w:sz w:val="24"/>
-          <w:szCs w:val="24"/>
-        </w:rPr>
-        <w:t>Snoeren</w:t>
-      </w:r>
-      <w:proofErr w:type="spellEnd"/>
-      <w:r>
-        <w:rPr>
-          <w:b/>
-          <w:sz w:val="24"/>
-          <w:szCs w:val="24"/>
-        </w:rPr>
         <w:t>:</w:t>
       </w:r>
     </w:p>
@@ -1874,71 +2644,32 @@
           <w:sz w:val="24"/>
           <w:szCs w:val="24"/>
         </w:rPr>
-        <w:t>Email:  j.snoeren@fontys.nl</w:t>
-      </w:r>
-    </w:p>
-    <w:p>
-      <w:pPr>
-        <w:rPr>
-          <w:b/>
-          <w:sz w:val="24"/>
-          <w:szCs w:val="24"/>
-        </w:rPr>
-      </w:pPr>
-      <w:r>
-        <w:rPr>
-          <w:b/>
-          <w:sz w:val="24"/>
-          <w:szCs w:val="24"/>
-        </w:rPr>
-        <w:t xml:space="preserve">John </w:t>
-      </w:r>
-      <w:proofErr w:type="spellStart"/>
-      <w:r>
-        <w:rPr>
-          <w:b/>
-          <w:sz w:val="24"/>
-          <w:szCs w:val="24"/>
-        </w:rPr>
-        <w:t>Wijnen</w:t>
-      </w:r>
-      <w:proofErr w:type="spellEnd"/>
-      <w:r>
-        <w:rPr>
-          <w:b/>
-          <w:sz w:val="24"/>
-          <w:szCs w:val="24"/>
-        </w:rPr>
-        <w:t>:</w:t>
-      </w:r>
-    </w:p>
-    <w:p>
-      <w:pPr>
-        <w:rPr>
-          <w:sz w:val="24"/>
-          <w:szCs w:val="24"/>
-        </w:rPr>
-      </w:pPr>
-      <w:r>
-        <w:rPr>
-          <w:sz w:val="24"/>
-          <w:szCs w:val="24"/>
-        </w:rPr>
-        <w:t>Email: john.wijnen@fontys.nl</w:t>
-      </w:r>
-    </w:p>
-    <w:p>
-      <w:pPr>
-        <w:rPr>
-          <w:sz w:val="24"/>
-          <w:szCs w:val="24"/>
-        </w:rPr>
-      </w:pPr>
-      <w:r>
-        <w:rPr>
-          <w:sz w:val="24"/>
-          <w:szCs w:val="24"/>
-        </w:rPr>
+        <w:t xml:space="preserve">Email: </w:t>
+      </w:r>
+      <w:hyperlink r:id="rId9" w:history="1">
+        <w:r>
+          <w:rPr>
+            <w:rStyle w:val="af6"/>
+            <w:sz w:val="24"/>
+            <w:szCs w:val="24"/>
+          </w:rPr>
+          <w:t>john.wijnen@fontys.nl</w:t>
+        </w:r>
+      </w:hyperlink>
+    </w:p>
+    <w:p>
+      <w:pPr>
+        <w:rPr>
+          <w:sz w:val="24"/>
+          <w:szCs w:val="24"/>
+        </w:rPr>
+      </w:pPr>
+      <w:r>
+        <w:rPr>
+          <w:sz w:val="24"/>
+          <w:szCs w:val="24"/>
+        </w:rPr>
+        <w:lastRenderedPageBreak/>
         <w:t xml:space="preserve">All of them can </w:t>
       </w:r>
       <w:r>
@@ -1956,6 +2687,8 @@
         <w:t>be contacted through Microsoft teams</w:t>
       </w:r>
     </w:p>
+    <w:p/>
+    <w:p/>
     <w:p/>
     <w:p>
       <w:pPr>
@@ -1965,111 +2698,194 @@
           <w:szCs w:val="32"/>
         </w:rPr>
       </w:pPr>
-      <w:bookmarkStart w:id="4" w:name="_Toc95574825"/>
-      <w:bookmarkStart w:id="5" w:name="_Toc103183038"/>
+      <w:bookmarkStart w:id="7" w:name="_Toc104719422"/>
       <w:r>
         <w:rPr>
           <w:sz w:val="32"/>
           <w:szCs w:val="32"/>
         </w:rPr>
+        <w:t>Current situation</w:t>
+      </w:r>
+      <w:bookmarkEnd w:id="7"/>
+    </w:p>
+    <w:p>
+      <w:pPr>
+        <w:pStyle w:val="2"/>
+      </w:pPr>
+      <w:bookmarkStart w:id="8" w:name="_Toc104719423"/>
+      <w:r>
+        <w:t>Factors that influence the project</w:t>
+      </w:r>
+      <w:bookmarkEnd w:id="8"/>
+    </w:p>
+    <w:p>
+      <w:pPr>
+        <w:rPr>
+          <w:sz w:val="24"/>
+        </w:rPr>
+      </w:pPr>
+      <w:r>
+        <w:rPr>
+          <w:sz w:val="24"/>
+        </w:rPr>
+        <w:t>The current factors that influence the project are not a lot. One of them is the fact that this project is individual and there are a lot of other people developing</w:t>
+      </w:r>
+      <w:r>
+        <w:rPr>
+          <w:sz w:val="24"/>
+        </w:rPr>
+        <w:t xml:space="preserve"> very similar systems for DuelSys (albeit under different circumstances). This project is going to be made from scratch and there is nothing to build upon or start from. Money is not a factor, because this is a simulated case.</w:t>
+      </w:r>
+    </w:p>
+    <w:p>
+      <w:pPr>
+        <w:rPr>
+          <w:sz w:val="24"/>
+        </w:rPr>
+      </w:pPr>
+    </w:p>
+    <w:p>
+      <w:pPr>
+        <w:rPr>
+          <w:sz w:val="24"/>
+        </w:rPr>
+      </w:pPr>
+    </w:p>
+    <w:p/>
+    <w:p>
+      <w:pPr>
+        <w:pStyle w:val="1"/>
+        <w:rPr>
+          <w:sz w:val="32"/>
+          <w:szCs w:val="32"/>
+        </w:rPr>
+      </w:pPr>
+      <w:bookmarkStart w:id="9" w:name="_Toc95574825"/>
+      <w:bookmarkStart w:id="10" w:name="_Toc104719424"/>
+      <w:r>
+        <w:rPr>
+          <w:sz w:val="32"/>
+          <w:szCs w:val="32"/>
+        </w:rPr>
         <w:t>Problem description</w:t>
       </w:r>
-      <w:bookmarkEnd w:id="4"/>
-      <w:bookmarkEnd w:id="5"/>
-    </w:p>
-    <w:p>
-      <w:pPr>
-        <w:tabs>
-          <w:tab w:val="left" w:pos="7605"/>
-        </w:tabs>
-        <w:rPr>
-          <w:i/>
-          <w:iCs/>
-          <w:sz w:val="40"/>
-          <w:szCs w:val="40"/>
-          <w:u w:val="single"/>
-        </w:rPr>
-      </w:pPr>
+      <w:bookmarkEnd w:id="9"/>
+      <w:bookmarkEnd w:id="10"/>
     </w:p>
     <w:p>
       <w:pPr>
         <w:pStyle w:val="2"/>
       </w:pPr>
-      <w:bookmarkStart w:id="6" w:name="_Toc95574826"/>
-      <w:bookmarkStart w:id="7" w:name="_Toc103183039"/>
+      <w:bookmarkStart w:id="11" w:name="_Toc95574826"/>
+      <w:bookmarkStart w:id="12" w:name="_Toc104719425"/>
       <w:r>
         <w:t>What problem does the client have?</w:t>
       </w:r>
-      <w:bookmarkEnd w:id="6"/>
-      <w:bookmarkEnd w:id="7"/>
-    </w:p>
-    <w:p>
-      <w:pPr>
-        <w:rPr>
-          <w:sz w:val="24"/>
-        </w:rPr>
-      </w:pPr>
-      <w:proofErr w:type="spellStart"/>
+      <w:bookmarkEnd w:id="11"/>
+      <w:bookmarkEnd w:id="12"/>
+    </w:p>
+    <w:p>
+      <w:pPr>
+        <w:rPr>
+          <w:sz w:val="24"/>
+        </w:rPr>
+      </w:pPr>
+      <w:r>
+        <w:rPr>
+          <w:sz w:val="24"/>
+        </w:rPr>
+        <w:t>DuelSys inc.</w:t>
+      </w:r>
+      <w:r>
+        <w:rPr>
+          <w:sz w:val="24"/>
+        </w:rPr>
+        <w:t xml:space="preserve"> </w:t>
+      </w:r>
+      <w:r>
+        <w:rPr>
+          <w:sz w:val="24"/>
+        </w:rPr>
+        <w:t>are facing a problem with managing their sport tournaments. Currently everything is done manually and on paper. Whenever they organize a tournament it has to be spread by word of mouth. If anyone wants to sign up they have to write an email or get in touch with their call center.</w:t>
+      </w:r>
+    </w:p>
+    <w:p>
+      <w:pPr>
+        <w:rPr>
+          <w:sz w:val="24"/>
+        </w:rPr>
+      </w:pPr>
+      <w:r>
+        <w:rPr>
+          <w:sz w:val="24"/>
+        </w:rPr>
+        <w:t xml:space="preserve"> As </w:t>
+      </w:r>
       <w:r>
         <w:rPr>
           <w:sz w:val="24"/>
         </w:rPr>
         <w:t>DuelSys</w:t>
       </w:r>
-      <w:proofErr w:type="spellEnd"/>
-      <w:r>
-        <w:rPr>
-          <w:sz w:val="24"/>
-        </w:rPr>
-        <w:t xml:space="preserve"> </w:t>
-      </w:r>
-      <w:proofErr w:type="spellStart"/>
-      <w:r>
-        <w:rPr>
-          <w:sz w:val="24"/>
-        </w:rPr>
-        <w:t>inc.</w:t>
-      </w:r>
-      <w:proofErr w:type="spellEnd"/>
-      <w:r>
-        <w:rPr>
-          <w:sz w:val="24"/>
-        </w:rPr>
-        <w:t xml:space="preserve"> wants a software solution to allow their customers (sport associations) to manage their sport tournaments.</w:t>
-      </w:r>
-    </w:p>
-    <w:p>
-      <w:pPr>
-        <w:rPr>
-          <w:sz w:val="24"/>
-        </w:rPr>
-      </w:pPr>
-    </w:p>
-    <w:p>
-      <w:pPr>
-        <w:rPr>
-          <w:sz w:val="24"/>
-        </w:rPr>
-      </w:pPr>
-    </w:p>
-    <w:p>
-      <w:pPr>
-        <w:rPr>
-          <w:sz w:val="24"/>
-        </w:rPr>
-      </w:pPr>
+      <w:r>
+        <w:rPr>
+          <w:sz w:val="24"/>
+        </w:rPr>
+        <w:t xml:space="preserve"> have stated, this is very clumsy and leads to a lot of errors in the management and conduction of sports tournaments. Some of the issues include players not being able to sign up on time and also not being informed about the tournament’s schedule or results. This has lead people to have a very negative experience with DuelSys.</w:t>
+      </w:r>
+    </w:p>
+    <w:p>
+      <w:pPr>
+        <w:rPr>
+          <w:sz w:val="24"/>
+        </w:rPr>
+      </w:pPr>
+    </w:p>
+    <w:p>
+      <w:pPr>
+        <w:rPr>
+          <w:sz w:val="24"/>
+        </w:rPr>
+      </w:pPr>
+    </w:p>
+    <w:p/>
+    <w:p/>
+    <w:p/>
+    <w:p/>
+    <w:p>
+      <w:pPr>
+        <w:pStyle w:val="1"/>
+        <w:rPr>
+          <w:sz w:val="32"/>
+          <w:szCs w:val="32"/>
+        </w:rPr>
+      </w:pPr>
+      <w:bookmarkStart w:id="13" w:name="_Toc95574828"/>
+      <w:bookmarkStart w:id="14" w:name="_Toc104719426"/>
+      <w:r>
+        <w:rPr>
+          <w:sz w:val="32"/>
+          <w:szCs w:val="32"/>
+        </w:rPr>
+        <w:t>Project Goal</w:t>
+      </w:r>
+      <w:bookmarkEnd w:id="13"/>
+      <w:bookmarkEnd w:id="14"/>
     </w:p>
     <w:p>
       <w:pPr>
         <w:pStyle w:val="2"/>
       </w:pPr>
-      <w:bookmarkStart w:id="8" w:name="_Toc95574827"/>
-      <w:bookmarkStart w:id="9" w:name="_Toc103183040"/>
-      <w:r>
-        <w:t>Means of solving presented problem</w:t>
-      </w:r>
-      <w:bookmarkEnd w:id="8"/>
-      <w:bookmarkEnd w:id="9"/>
+      <w:bookmarkStart w:id="15" w:name="_Toc95574829"/>
+      <w:bookmarkStart w:id="16" w:name="_Toc104719427"/>
+      <w:r>
+        <w:t>What does the</w:t>
+      </w:r>
+      <w:r>
+        <w:t xml:space="preserve"> project attempt to achieve?</w:t>
+      </w:r>
+      <w:bookmarkEnd w:id="15"/>
+      <w:bookmarkEnd w:id="16"/>
     </w:p>
     <w:p>
       <w:pPr>
@@ -2190,7 +3006,70 @@
           <w:sz w:val="24"/>
           <w:szCs w:val="24"/>
         </w:rPr>
-        <w:t>to register for tournaments on a website.</w:t>
+        <w:t xml:space="preserve">to register for tournaments on a website. </w:t>
+      </w:r>
+      <w:r>
+        <w:rPr>
+          <w:sz w:val="24"/>
+          <w:szCs w:val="24"/>
+        </w:rPr>
+        <w:t>The</w:t>
+      </w:r>
+      <w:r>
+        <w:rPr>
+          <w:sz w:val="24"/>
+          <w:szCs w:val="24"/>
+        </w:rPr>
+        <w:t xml:space="preserve"> project intends to ease the work of management</w:t>
+      </w:r>
+      <w:r>
+        <w:rPr>
+          <w:sz w:val="24"/>
+          <w:szCs w:val="24"/>
+        </w:rPr>
+        <w:t>, as well as user involvement</w:t>
+      </w:r>
+      <w:r>
+        <w:rPr>
+          <w:sz w:val="24"/>
+          <w:szCs w:val="24"/>
+        </w:rPr>
+        <w:t xml:space="preserve">, providing relatable information and to help </w:t>
+      </w:r>
+      <w:r>
+        <w:rPr>
+          <w:sz w:val="24"/>
+          <w:szCs w:val="24"/>
+        </w:rPr>
+        <w:t>staff members</w:t>
+      </w:r>
+      <w:r>
+        <w:rPr>
+          <w:sz w:val="24"/>
+          <w:szCs w:val="24"/>
+        </w:rPr>
+        <w:t xml:space="preserve"> </w:t>
+      </w:r>
+      <w:r>
+        <w:rPr>
+          <w:sz w:val="24"/>
+          <w:szCs w:val="24"/>
+        </w:rPr>
+        <w:t xml:space="preserve">involved in </w:t>
+      </w:r>
+      <w:r>
+        <w:rPr>
+          <w:sz w:val="24"/>
+          <w:szCs w:val="24"/>
+        </w:rPr>
+        <w:t>managing</w:t>
+      </w:r>
+      <w:r>
+        <w:rPr>
+          <w:sz w:val="24"/>
+          <w:szCs w:val="24"/>
+        </w:rPr>
+        <w:t xml:space="preserve"> tournaments. </w:t>
       </w:r>
     </w:p>
     <w:p>
@@ -2204,41 +3083,34 @@
           <w:szCs w:val="24"/>
         </w:rPr>
       </w:pPr>
-    </w:p>
-    <w:p>
-      <w:pPr>
-        <w:pStyle w:val="1"/>
-        <w:rPr>
-          <w:sz w:val="32"/>
-          <w:szCs w:val="32"/>
-        </w:rPr>
-      </w:pPr>
-      <w:bookmarkStart w:id="10" w:name="_Toc95574828"/>
-      <w:bookmarkStart w:id="11" w:name="_Toc103183041"/>
-      <w:r>
-        <w:rPr>
-          <w:sz w:val="32"/>
-          <w:szCs w:val="32"/>
-        </w:rPr>
-        <w:t>Project Goal</w:t>
-      </w:r>
-      <w:bookmarkEnd w:id="10"/>
-      <w:bookmarkEnd w:id="11"/>
-    </w:p>
-    <w:p>
-      <w:pPr>
-        <w:pStyle w:val="2"/>
-      </w:pPr>
-      <w:bookmarkStart w:id="12" w:name="_Toc95574829"/>
-      <w:bookmarkStart w:id="13" w:name="_Toc103183042"/>
-      <w:r>
-        <w:t>What does the</w:t>
-      </w:r>
-      <w:r>
-        <w:t xml:space="preserve"> project attempt to achieve?</w:t>
-      </w:r>
-      <w:bookmarkEnd w:id="12"/>
-      <w:bookmarkEnd w:id="13"/>
+      <w:r>
+        <w:rPr>
+          <w:sz w:val="24"/>
+          <w:szCs w:val="24"/>
+        </w:rPr>
+        <w:t>Players will</w:t>
+      </w:r>
+      <w:r>
+        <w:rPr>
+          <w:sz w:val="24"/>
+          <w:szCs w:val="24"/>
+        </w:rPr>
+        <w:t xml:space="preserve"> be able to retrieve information about tournaments</w:t>
+      </w:r>
+      <w:r>
+        <w:rPr>
+          <w:sz w:val="24"/>
+          <w:szCs w:val="24"/>
+        </w:rPr>
+        <w:t xml:space="preserve"> and their schedules</w:t>
+      </w:r>
+      <w:r>
+        <w:rPr>
+          <w:sz w:val="24"/>
+          <w:szCs w:val="24"/>
+        </w:rPr>
+        <w:t xml:space="preserve"> and participate in them, while also viewing the outcomes of each match and tournament.</w:t>
+      </w:r>
     </w:p>
     <w:p>
       <w:pPr>
@@ -2251,55 +3123,46 @@
           <w:szCs w:val="24"/>
         </w:rPr>
       </w:pPr>
-      <w:r>
-        <w:rPr>
-          <w:sz w:val="24"/>
-          <w:szCs w:val="24"/>
-        </w:rPr>
-        <w:t>The</w:t>
-      </w:r>
-      <w:r>
-        <w:rPr>
-          <w:sz w:val="24"/>
-          <w:szCs w:val="24"/>
-        </w:rPr>
-        <w:t xml:space="preserve"> project intends to ease the work of management, providing relatable information and to help </w:t>
-      </w:r>
-      <w:r>
-        <w:rPr>
-          <w:sz w:val="24"/>
-          <w:szCs w:val="24"/>
-        </w:rPr>
-        <w:t>staff members</w:t>
-      </w:r>
-      <w:r>
-        <w:rPr>
-          <w:sz w:val="24"/>
-          <w:szCs w:val="24"/>
-        </w:rPr>
-        <w:t xml:space="preserve"> </w:t>
-      </w:r>
-      <w:r>
-        <w:rPr>
-          <w:sz w:val="24"/>
-          <w:szCs w:val="24"/>
-        </w:rPr>
-        <w:t xml:space="preserve">involved in </w:t>
-      </w:r>
-      <w:r>
-        <w:rPr>
-          <w:sz w:val="24"/>
-          <w:szCs w:val="24"/>
-        </w:rPr>
-        <w:t>managing</w:t>
-      </w:r>
-      <w:r>
-        <w:rPr>
-          <w:sz w:val="24"/>
-          <w:szCs w:val="24"/>
-        </w:rPr>
-        <w:t xml:space="preserve"> tournaments. </w:t>
-      </w:r>
+    </w:p>
+    <w:p>
+      <w:pPr>
+        <w:rPr>
+          <w:sz w:val="32"/>
+        </w:rPr>
+      </w:pPr>
+    </w:p>
+    <w:p>
+      <w:pPr>
+        <w:pStyle w:val="1"/>
+        <w:rPr>
+          <w:sz w:val="32"/>
+          <w:szCs w:val="32"/>
+        </w:rPr>
+      </w:pPr>
+      <w:bookmarkStart w:id="17" w:name="_Toc95574830"/>
+      <w:bookmarkStart w:id="18" w:name="_Toc104719428"/>
+      <w:r>
+        <w:rPr>
+          <w:sz w:val="32"/>
+          <w:szCs w:val="32"/>
+        </w:rPr>
+        <w:t>Deliverables</w:t>
+      </w:r>
+      <w:bookmarkEnd w:id="17"/>
+      <w:bookmarkEnd w:id="18"/>
+    </w:p>
+    <w:p/>
+    <w:p>
+      <w:pPr>
+        <w:pStyle w:val="2"/>
+      </w:pPr>
+      <w:bookmarkStart w:id="19" w:name="_Toc95574831"/>
+      <w:bookmarkStart w:id="20" w:name="_Toc104719429"/>
+      <w:r>
+        <w:t>What products are going to be delivered?</w:t>
+      </w:r>
+      <w:bookmarkEnd w:id="19"/>
+      <w:bookmarkEnd w:id="20"/>
     </w:p>
     <w:p>
       <w:pPr>
@@ -2317,55 +3180,57 @@
           <w:sz w:val="24"/>
           <w:szCs w:val="24"/>
         </w:rPr>
-        <w:t>Players will</w:t>
-      </w:r>
-      <w:r>
-        <w:rPr>
-          <w:sz w:val="24"/>
-          <w:szCs w:val="24"/>
-        </w:rPr>
-        <w:t xml:space="preserve"> be able to retrieve information about tournaments and participate in them, while also viewing the outcomes of each match and tournament.</w:t>
-      </w:r>
-    </w:p>
-    <w:p>
-      <w:pPr>
-        <w:rPr>
-          <w:sz w:val="32"/>
-        </w:rPr>
-      </w:pPr>
-    </w:p>
-    <w:p>
-      <w:pPr>
-        <w:pStyle w:val="1"/>
-        <w:rPr>
-          <w:sz w:val="32"/>
-          <w:szCs w:val="32"/>
-        </w:rPr>
-      </w:pPr>
-      <w:bookmarkStart w:id="14" w:name="_Toc95574830"/>
-      <w:bookmarkStart w:id="15" w:name="_Toc103183043"/>
-      <w:r>
-        <w:rPr>
-          <w:sz w:val="32"/>
-          <w:szCs w:val="32"/>
-        </w:rPr>
-        <w:t>Deliverables</w:t>
-      </w:r>
-      <w:bookmarkEnd w:id="14"/>
-      <w:bookmarkEnd w:id="15"/>
-    </w:p>
-    <w:p/>
-    <w:p>
-      <w:pPr>
-        <w:pStyle w:val="2"/>
-      </w:pPr>
-      <w:bookmarkStart w:id="16" w:name="_Toc95574831"/>
-      <w:bookmarkStart w:id="17" w:name="_Toc103183044"/>
-      <w:r>
-        <w:t>What products are going to be delivered?</w:t>
-      </w:r>
-      <w:bookmarkEnd w:id="16"/>
-      <w:bookmarkEnd w:id="17"/>
+        <w:t>Desktop application</w:t>
+      </w:r>
+      <w:r>
+        <w:rPr>
+          <w:sz w:val="24"/>
+          <w:szCs w:val="24"/>
+        </w:rPr>
+        <w:t xml:space="preserve"> which can store information related to tournaments, give the staff members the power to view, add or remove</w:t>
+      </w:r>
+      <w:r>
+        <w:rPr>
+          <w:sz w:val="24"/>
+          <w:szCs w:val="24"/>
+        </w:rPr>
+        <w:t xml:space="preserve"> and schedule</w:t>
+      </w:r>
+      <w:r>
+        <w:rPr>
+          <w:sz w:val="24"/>
+          <w:szCs w:val="24"/>
+        </w:rPr>
+        <w:t xml:space="preserve"> tournaments </w:t>
+      </w:r>
+      <w:r>
+        <w:rPr>
+          <w:sz w:val="24"/>
+          <w:szCs w:val="24"/>
+        </w:rPr>
+        <w:t>in</w:t>
+      </w:r>
+      <w:r>
+        <w:rPr>
+          <w:sz w:val="24"/>
+          <w:szCs w:val="24"/>
+        </w:rPr>
+        <w:t xml:space="preserve"> the system and input results of games from the tournaments</w:t>
+      </w:r>
+      <w:r>
+        <w:rPr>
+          <w:sz w:val="24"/>
+          <w:szCs w:val="24"/>
+        </w:rPr>
+        <w:t>.</w:t>
+      </w:r>
+      <w:r>
+        <w:rPr>
+          <w:sz w:val="24"/>
+          <w:szCs w:val="24"/>
+        </w:rPr>
+        <w:t xml:space="preserve"> </w:t>
+      </w:r>
     </w:p>
     <w:p>
       <w:pPr>
@@ -2378,64 +3243,6 @@
           <w:szCs w:val="24"/>
         </w:rPr>
       </w:pPr>
-      <w:r>
-        <w:rPr>
-          <w:sz w:val="24"/>
-          <w:szCs w:val="24"/>
-        </w:rPr>
-        <w:t>Desktop application</w:t>
-      </w:r>
-      <w:r>
-        <w:rPr>
-          <w:sz w:val="24"/>
-          <w:szCs w:val="24"/>
-        </w:rPr>
-        <w:t xml:space="preserve"> which can store information related to tournaments, give the staff members the power to view, add or remove</w:t>
-      </w:r>
-      <w:r>
-        <w:rPr>
-          <w:sz w:val="24"/>
-          <w:szCs w:val="24"/>
-        </w:rPr>
-        <w:t xml:space="preserve"> and schedule</w:t>
-      </w:r>
-      <w:r>
-        <w:rPr>
-          <w:sz w:val="24"/>
-          <w:szCs w:val="24"/>
-        </w:rPr>
-        <w:t xml:space="preserve"> tournaments </w:t>
-      </w:r>
-      <w:r>
-        <w:rPr>
-          <w:sz w:val="24"/>
-          <w:szCs w:val="24"/>
-        </w:rPr>
-        <w:t>in</w:t>
-      </w:r>
-      <w:bookmarkStart w:id="18" w:name="_GoBack"/>
-      <w:bookmarkEnd w:id="18"/>
-      <w:r>
-        <w:rPr>
-          <w:sz w:val="24"/>
-          <w:szCs w:val="24"/>
-        </w:rPr>
-        <w:t xml:space="preserve"> the system and input results of games from the tournaments</w:t>
-      </w:r>
-      <w:r>
-        <w:rPr>
-          <w:sz w:val="24"/>
-          <w:szCs w:val="24"/>
-        </w:rPr>
-        <w:t>.</w:t>
-      </w:r>
-      <w:r>
-        <w:rPr>
-          <w:sz w:val="24"/>
-          <w:szCs w:val="24"/>
-        </w:rPr>
-        <w:t xml:space="preserve"> </w:t>
-      </w:r>
     </w:p>
     <w:p>
       <w:pPr>
@@ -2448,18 +3255,6 @@
           <w:szCs w:val="24"/>
         </w:rPr>
       </w:pPr>
-    </w:p>
-    <w:p>
-      <w:pPr>
-        <w:tabs>
-          <w:tab w:val="left" w:pos="7605"/>
-        </w:tabs>
-        <w:jc w:val="both"/>
-        <w:rPr>
-          <w:sz w:val="24"/>
-          <w:szCs w:val="24"/>
-        </w:rPr>
-      </w:pPr>
       <w:r>
         <w:rPr>
           <w:sz w:val="24"/>
@@ -2479,16 +3274,16 @@
       <w:pPr>
         <w:pStyle w:val="2"/>
       </w:pPr>
-      <w:bookmarkStart w:id="19" w:name="_Toc95574833"/>
-      <w:bookmarkStart w:id="20" w:name="_Toc103183045"/>
+      <w:bookmarkStart w:id="21" w:name="_Toc95574833"/>
+      <w:bookmarkStart w:id="22" w:name="_Toc104719430"/>
       <w:r>
         <w:t xml:space="preserve">What </w:t>
       </w:r>
-      <w:bookmarkEnd w:id="19"/>
+      <w:bookmarkEnd w:id="21"/>
       <w:r>
         <w:t>is not going to be delivered?</w:t>
       </w:r>
-      <w:bookmarkEnd w:id="20"/>
+      <w:bookmarkEnd w:id="22"/>
     </w:p>
     <w:p>
       <w:pPr>
@@ -2510,7 +3305,6 @@
           <w:sz w:val="24"/>
           <w:szCs w:val="24"/>
         </w:rPr>
-        <w:lastRenderedPageBreak/>
         <w:t xml:space="preserve">Mobile </w:t>
       </w:r>
       <w:r>
@@ -2543,297 +3337,9 @@
           <w:sz w:val="24"/>
           <w:szCs w:val="24"/>
         </w:rPr>
+        <w:lastRenderedPageBreak/>
         <w:t>Note: A phone application is out of the scope for this project and is not going to be delivered.</w:t>
       </w:r>
-    </w:p>
-    <w:p>
-      <w:pPr>
-        <w:pStyle w:val="1"/>
-        <w:rPr>
-          <w:sz w:val="32"/>
-          <w:szCs w:val="32"/>
-        </w:rPr>
-      </w:pPr>
-      <w:bookmarkStart w:id="21" w:name="_Toc95574834"/>
-      <w:bookmarkStart w:id="22" w:name="_Toc103183046"/>
-      <w:r>
-        <w:rPr>
-          <w:sz w:val="32"/>
-          <w:szCs w:val="32"/>
-        </w:rPr>
-        <w:t>Constraints</w:t>
-      </w:r>
-      <w:bookmarkEnd w:id="21"/>
-      <w:bookmarkEnd w:id="22"/>
-    </w:p>
-    <w:p/>
-    <w:p>
-      <w:pPr>
-        <w:pStyle w:val="2"/>
-      </w:pPr>
-      <w:bookmarkStart w:id="23" w:name="_Toc95574835"/>
-      <w:bookmarkStart w:id="24" w:name="_Toc103183047"/>
-      <w:r>
-        <w:t>What are the project limits?</w:t>
-      </w:r>
-      <w:bookmarkEnd w:id="23"/>
-      <w:bookmarkEnd w:id="24"/>
-    </w:p>
-    <w:p>
-      <w:pPr>
-        <w:pStyle w:val="3"/>
-      </w:pPr>
-      <w:bookmarkStart w:id="25" w:name="_Toc95574836"/>
-      <w:bookmarkStart w:id="26" w:name="_Toc103183048"/>
-      <w:r>
-        <w:t>1. Time constraints</w:t>
-      </w:r>
-      <w:bookmarkEnd w:id="25"/>
-      <w:bookmarkEnd w:id="26"/>
-      <w:r>
-        <w:t xml:space="preserve"> </w:t>
-      </w:r>
-    </w:p>
-    <w:p>
-      <w:pPr>
-        <w:rPr>
-          <w:sz w:val="24"/>
-          <w:szCs w:val="24"/>
-        </w:rPr>
-      </w:pPr>
-      <w:r>
-        <w:rPr>
-          <w:sz w:val="24"/>
-          <w:szCs w:val="24"/>
-        </w:rPr>
-        <w:t>4</w:t>
-      </w:r>
-      <w:r>
-        <w:rPr>
-          <w:sz w:val="24"/>
-          <w:szCs w:val="24"/>
-        </w:rPr>
-        <w:t xml:space="preserve"> </w:t>
-      </w:r>
-      <w:r>
-        <w:rPr>
-          <w:sz w:val="24"/>
-          <w:szCs w:val="24"/>
-        </w:rPr>
-        <w:t>W</w:t>
-      </w:r>
-      <w:r>
-        <w:rPr>
-          <w:sz w:val="24"/>
-          <w:szCs w:val="24"/>
-        </w:rPr>
-        <w:t>eeks</w:t>
-      </w:r>
-      <w:r>
-        <w:rPr>
-          <w:sz w:val="24"/>
-          <w:szCs w:val="24"/>
-        </w:rPr>
-        <w:t xml:space="preserve"> – Deadline 10</w:t>
-      </w:r>
-      <w:r>
-        <w:rPr>
-          <w:sz w:val="24"/>
-          <w:szCs w:val="24"/>
-          <w:vertAlign w:val="superscript"/>
-        </w:rPr>
-        <w:t>th</w:t>
-      </w:r>
-      <w:r>
-        <w:rPr>
-          <w:sz w:val="24"/>
-          <w:szCs w:val="24"/>
-        </w:rPr>
-        <w:t xml:space="preserve"> June 2022 before 16:00</w:t>
-      </w:r>
-    </w:p>
-    <w:p>
-      <w:pPr>
-        <w:rPr>
-          <w:sz w:val="24"/>
-          <w:szCs w:val="24"/>
-        </w:rPr>
-      </w:pPr>
-    </w:p>
-    <w:p>
-      <w:pPr>
-        <w:pStyle w:val="3"/>
-      </w:pPr>
-      <w:bookmarkStart w:id="27" w:name="_Toc95574837"/>
-      <w:bookmarkStart w:id="28" w:name="_Toc103183049"/>
-      <w:r>
-        <w:t>2. Quality constraints</w:t>
-      </w:r>
-      <w:bookmarkEnd w:id="27"/>
-      <w:bookmarkEnd w:id="28"/>
-    </w:p>
-    <w:p>
-      <w:pPr>
-        <w:jc w:val="both"/>
-        <w:rPr>
-          <w:sz w:val="24"/>
-          <w:szCs w:val="24"/>
-        </w:rPr>
-      </w:pPr>
-      <w:r>
-        <w:rPr>
-          <w:sz w:val="24"/>
-          <w:szCs w:val="24"/>
-        </w:rPr>
-        <w:t xml:space="preserve">With a definite </w:t>
-      </w:r>
-      <w:proofErr w:type="gramStart"/>
-      <w:r>
-        <w:rPr>
-          <w:sz w:val="24"/>
-          <w:szCs w:val="24"/>
-        </w:rPr>
-        <w:t>time</w:t>
-      </w:r>
-      <w:proofErr w:type="gramEnd"/>
-      <w:r>
-        <w:rPr>
-          <w:sz w:val="24"/>
-          <w:szCs w:val="24"/>
-        </w:rPr>
-        <w:t xml:space="preserve"> constraint and a mandatory quality constraint on the features requested, the scope of the project involves strictly the ability</w:t>
-      </w:r>
-      <w:r>
-        <w:rPr>
-          <w:sz w:val="24"/>
-          <w:szCs w:val="24"/>
-        </w:rPr>
-        <w:t xml:space="preserve"> for staff</w:t>
-      </w:r>
-      <w:r>
-        <w:rPr>
-          <w:sz w:val="24"/>
-          <w:szCs w:val="24"/>
-        </w:rPr>
-        <w:t xml:space="preserve"> to manage </w:t>
-      </w:r>
-      <w:r>
-        <w:rPr>
-          <w:sz w:val="24"/>
-          <w:szCs w:val="24"/>
-        </w:rPr>
-        <w:t>tournaments</w:t>
-      </w:r>
-      <w:r>
-        <w:rPr>
-          <w:sz w:val="24"/>
-          <w:szCs w:val="24"/>
-        </w:rPr>
-        <w:t xml:space="preserve"> </w:t>
-      </w:r>
-      <w:r>
-        <w:rPr>
-          <w:sz w:val="24"/>
-          <w:szCs w:val="24"/>
-        </w:rPr>
-        <w:t>whilst giving players the opportunity reflect their participation in a website</w:t>
-      </w:r>
-      <w:r>
-        <w:rPr>
-          <w:sz w:val="24"/>
-          <w:szCs w:val="24"/>
-        </w:rPr>
-        <w:t>. Any other features are not</w:t>
-      </w:r>
-      <w:r>
-        <w:rPr>
-          <w:sz w:val="24"/>
-          <w:szCs w:val="24"/>
-        </w:rPr>
-        <w:t xml:space="preserve"> promised in the final product.</w:t>
-      </w:r>
-    </w:p>
-    <w:p>
-      <w:pPr>
-        <w:jc w:val="both"/>
-        <w:rPr>
-          <w:sz w:val="24"/>
-          <w:szCs w:val="24"/>
-        </w:rPr>
-      </w:pPr>
-    </w:p>
-    <w:p>
-      <w:pPr>
-        <w:pStyle w:val="3"/>
-      </w:pPr>
-      <w:bookmarkStart w:id="29" w:name="_Toc95574838"/>
-      <w:bookmarkStart w:id="30" w:name="_Toc103183050"/>
-      <w:r>
-        <w:t>3. programming languages and tools</w:t>
-      </w:r>
-      <w:bookmarkEnd w:id="29"/>
-      <w:bookmarkEnd w:id="30"/>
-    </w:p>
-    <w:p>
-      <w:pPr>
-        <w:rPr>
-          <w:sz w:val="24"/>
-          <w:szCs w:val="24"/>
-        </w:rPr>
-      </w:pPr>
-      <w:r>
-        <w:rPr>
-          <w:sz w:val="24"/>
-          <w:szCs w:val="24"/>
-        </w:rPr>
-        <w:t xml:space="preserve">The development of the created application revolves around C# using the </w:t>
-      </w:r>
-      <w:r>
-        <w:rPr>
-          <w:sz w:val="24"/>
-          <w:szCs w:val="24"/>
-        </w:rPr>
-        <w:t xml:space="preserve">.NET and </w:t>
-      </w:r>
-      <w:r>
-        <w:rPr>
-          <w:sz w:val="24"/>
-          <w:szCs w:val="24"/>
-        </w:rPr>
-        <w:t>ASP.NET framework</w:t>
-      </w:r>
-      <w:r>
-        <w:rPr>
-          <w:sz w:val="24"/>
-          <w:szCs w:val="24"/>
-        </w:rPr>
-        <w:t>s</w:t>
-      </w:r>
-      <w:r>
-        <w:rPr>
-          <w:sz w:val="24"/>
-          <w:szCs w:val="24"/>
-        </w:rPr>
-        <w:t xml:space="preserve"> and Windows Forms. The data will be stored in a MySQL database.</w:t>
-      </w:r>
-    </w:p>
-    <w:p>
-      <w:pPr>
-        <w:rPr>
-          <w:sz w:val="24"/>
-          <w:szCs w:val="24"/>
-        </w:rPr>
-      </w:pPr>
-    </w:p>
-    <w:p>
-      <w:pPr>
-        <w:pStyle w:val="3"/>
-      </w:pPr>
-      <w:bookmarkStart w:id="31" w:name="_Toc103183051"/>
-      <w:r>
-        <w:t>4.Other constraints</w:t>
-      </w:r>
-      <w:bookmarkEnd w:id="31"/>
     </w:p>
     <w:p>
       <w:pPr>
@@ -2845,13 +3351,6 @@
           <w:szCs w:val="24"/>
         </w:rPr>
       </w:pPr>
-      <w:r>
-        <w:rPr>
-          <w:sz w:val="24"/>
-          <w:szCs w:val="24"/>
-        </w:rPr>
-        <w:t>Mocking data – The case is simulated and there is no real data. Everything can be made-up</w:t>
-      </w:r>
     </w:p>
     <w:p>
       <w:pPr>
@@ -2863,13 +3362,6 @@
           <w:szCs w:val="24"/>
         </w:rPr>
       </w:pPr>
-      <w:r>
-        <w:rPr>
-          <w:sz w:val="24"/>
-          <w:szCs w:val="24"/>
-        </w:rPr>
-        <w:t>UX – Solution is as expected for modern applications – Proper UX, user feedback, common practices are expected</w:t>
-      </w:r>
     </w:p>
     <w:p>
       <w:pPr>
@@ -2881,13 +3373,286 @@
           <w:szCs w:val="24"/>
         </w:rPr>
       </w:pPr>
-      <w:r>
-        <w:rPr>
-          <w:sz w:val="24"/>
-          <w:szCs w:val="24"/>
-        </w:rPr>
-        <w:t>Meetings – Weekly meeting with the assigned tutor are mandatory</w:t>
-      </w:r>
+    </w:p>
+    <w:p>
+      <w:pPr>
+        <w:pStyle w:val="1"/>
+        <w:rPr>
+          <w:sz w:val="32"/>
+          <w:szCs w:val="32"/>
+        </w:rPr>
+      </w:pPr>
+      <w:bookmarkStart w:id="23" w:name="_Toc95574834"/>
+      <w:bookmarkStart w:id="24" w:name="_Toc104719431"/>
+      <w:r>
+        <w:rPr>
+          <w:sz w:val="32"/>
+          <w:szCs w:val="32"/>
+        </w:rPr>
+        <w:t>Constraints</w:t>
+      </w:r>
+      <w:bookmarkEnd w:id="23"/>
+      <w:bookmarkEnd w:id="24"/>
+    </w:p>
+    <w:p/>
+    <w:p>
+      <w:pPr>
+        <w:pStyle w:val="2"/>
+      </w:pPr>
+      <w:bookmarkStart w:id="25" w:name="_Toc95574835"/>
+      <w:bookmarkStart w:id="26" w:name="_Toc104719432"/>
+      <w:r>
+        <w:t>What are the project limits?</w:t>
+      </w:r>
+      <w:bookmarkEnd w:id="25"/>
+      <w:bookmarkEnd w:id="26"/>
+    </w:p>
+    <w:p>
+      <w:pPr>
+        <w:pStyle w:val="3"/>
+      </w:pPr>
+      <w:bookmarkStart w:id="27" w:name="_Toc95574836"/>
+      <w:bookmarkStart w:id="28" w:name="_Toc104719433"/>
+      <w:r>
+        <w:t>1. Time constraints</w:t>
+      </w:r>
+      <w:bookmarkEnd w:id="27"/>
+      <w:bookmarkEnd w:id="28"/>
+      <w:r>
+        <w:t xml:space="preserve"> </w:t>
+      </w:r>
+    </w:p>
+    <w:p>
+      <w:pPr>
+        <w:rPr>
+          <w:sz w:val="24"/>
+          <w:szCs w:val="24"/>
+        </w:rPr>
+      </w:pPr>
+      <w:r>
+        <w:rPr>
+          <w:sz w:val="24"/>
+          <w:szCs w:val="24"/>
+        </w:rPr>
+        <w:t>4</w:t>
+      </w:r>
+      <w:r>
+        <w:rPr>
+          <w:sz w:val="24"/>
+          <w:szCs w:val="24"/>
+        </w:rPr>
+        <w:t xml:space="preserve"> </w:t>
+      </w:r>
+      <w:r>
+        <w:rPr>
+          <w:sz w:val="24"/>
+          <w:szCs w:val="24"/>
+        </w:rPr>
+        <w:t>W</w:t>
+      </w:r>
+      <w:r>
+        <w:rPr>
+          <w:sz w:val="24"/>
+          <w:szCs w:val="24"/>
+        </w:rPr>
+        <w:t>eeks</w:t>
+      </w:r>
+      <w:r>
+        <w:rPr>
+          <w:sz w:val="24"/>
+          <w:szCs w:val="24"/>
+        </w:rPr>
+        <w:t xml:space="preserve"> – Deadline 10</w:t>
+      </w:r>
+      <w:r>
+        <w:rPr>
+          <w:sz w:val="24"/>
+          <w:szCs w:val="24"/>
+          <w:vertAlign w:val="superscript"/>
+        </w:rPr>
+        <w:t>th</w:t>
+      </w:r>
+      <w:r>
+        <w:rPr>
+          <w:sz w:val="24"/>
+          <w:szCs w:val="24"/>
+        </w:rPr>
+        <w:t xml:space="preserve"> June 2022 before 16:00</w:t>
+      </w:r>
+    </w:p>
+    <w:p>
+      <w:pPr>
+        <w:rPr>
+          <w:sz w:val="24"/>
+          <w:szCs w:val="24"/>
+        </w:rPr>
+      </w:pPr>
+    </w:p>
+    <w:p>
+      <w:pPr>
+        <w:pStyle w:val="3"/>
+      </w:pPr>
+      <w:bookmarkStart w:id="29" w:name="_Toc95574837"/>
+      <w:bookmarkStart w:id="30" w:name="_Toc104719434"/>
+      <w:r>
+        <w:t>2. Quality constraints</w:t>
+      </w:r>
+      <w:bookmarkEnd w:id="29"/>
+      <w:bookmarkEnd w:id="30"/>
+    </w:p>
+    <w:p>
+      <w:pPr>
+        <w:jc w:val="both"/>
+        <w:rPr>
+          <w:sz w:val="24"/>
+          <w:szCs w:val="24"/>
+        </w:rPr>
+      </w:pPr>
+      <w:r>
+        <w:rPr>
+          <w:sz w:val="24"/>
+          <w:szCs w:val="24"/>
+        </w:rPr>
+        <w:t xml:space="preserve">With a definite </w:t>
+      </w:r>
+      <w:r>
+        <w:rPr>
+          <w:sz w:val="24"/>
+          <w:szCs w:val="24"/>
+        </w:rPr>
+        <w:t>time constraint and a mandatory quality constraint on the features requested, the scope of the project involves strictly the ability</w:t>
+      </w:r>
+      <w:r>
+        <w:rPr>
+          <w:sz w:val="24"/>
+          <w:szCs w:val="24"/>
+        </w:rPr>
+        <w:t xml:space="preserve"> for staff</w:t>
+      </w:r>
+      <w:r>
+        <w:rPr>
+          <w:sz w:val="24"/>
+          <w:szCs w:val="24"/>
+        </w:rPr>
+        <w:t xml:space="preserve"> to manage </w:t>
+      </w:r>
+      <w:r>
+        <w:rPr>
+          <w:sz w:val="24"/>
+          <w:szCs w:val="24"/>
+        </w:rPr>
+        <w:t>tournaments</w:t>
+      </w:r>
+      <w:r>
+        <w:rPr>
+          <w:sz w:val="24"/>
+          <w:szCs w:val="24"/>
+        </w:rPr>
+        <w:t xml:space="preserve"> </w:t>
+      </w:r>
+      <w:r>
+        <w:rPr>
+          <w:sz w:val="24"/>
+          <w:szCs w:val="24"/>
+        </w:rPr>
+        <w:t>whilst giving players the opportunity reflect their participation in a website</w:t>
+      </w:r>
+      <w:r>
+        <w:rPr>
+          <w:sz w:val="24"/>
+          <w:szCs w:val="24"/>
+        </w:rPr>
+        <w:t>. Any other features are not</w:t>
+      </w:r>
+      <w:r>
+        <w:rPr>
+          <w:sz w:val="24"/>
+          <w:szCs w:val="24"/>
+        </w:rPr>
+        <w:t xml:space="preserve"> promised in the final product.</w:t>
+      </w:r>
+    </w:p>
+    <w:p>
+      <w:pPr>
+        <w:jc w:val="both"/>
+        <w:rPr>
+          <w:sz w:val="24"/>
+          <w:szCs w:val="24"/>
+        </w:rPr>
+      </w:pPr>
+    </w:p>
+    <w:p>
+      <w:pPr>
+        <w:pStyle w:val="3"/>
+      </w:pPr>
+      <w:bookmarkStart w:id="31" w:name="_Toc95574838"/>
+      <w:bookmarkStart w:id="32" w:name="_Toc104719435"/>
+      <w:r>
+        <w:t>3. programming languages and tools</w:t>
+      </w:r>
+      <w:bookmarkEnd w:id="31"/>
+      <w:bookmarkEnd w:id="32"/>
+    </w:p>
+    <w:p>
+      <w:pPr>
+        <w:rPr>
+          <w:sz w:val="24"/>
+          <w:szCs w:val="24"/>
+        </w:rPr>
+      </w:pPr>
+      <w:r>
+        <w:rPr>
+          <w:sz w:val="24"/>
+          <w:szCs w:val="24"/>
+        </w:rPr>
+        <w:t xml:space="preserve">The development of the created application revolves around C# using the </w:t>
+      </w:r>
+      <w:r>
+        <w:rPr>
+          <w:sz w:val="24"/>
+          <w:szCs w:val="24"/>
+        </w:rPr>
+        <w:t xml:space="preserve">.NET and </w:t>
+      </w:r>
+      <w:r>
+        <w:rPr>
+          <w:sz w:val="24"/>
+          <w:szCs w:val="24"/>
+        </w:rPr>
+        <w:t>ASP.NET framework</w:t>
+      </w:r>
+      <w:r>
+        <w:rPr>
+          <w:sz w:val="24"/>
+          <w:szCs w:val="24"/>
+        </w:rPr>
+        <w:t>s</w:t>
+      </w:r>
+      <w:r>
+        <w:rPr>
+          <w:sz w:val="24"/>
+          <w:szCs w:val="24"/>
+        </w:rPr>
+        <w:t xml:space="preserve"> and Windows Forms. The data will be stored in a MySQL database.</w:t>
+      </w:r>
+    </w:p>
+    <w:p>
+      <w:pPr>
+        <w:rPr>
+          <w:sz w:val="24"/>
+          <w:szCs w:val="24"/>
+        </w:rPr>
+      </w:pPr>
+    </w:p>
+    <w:p>
+      <w:pPr>
+        <w:pStyle w:val="3"/>
+      </w:pPr>
+      <w:bookmarkStart w:id="33" w:name="_Toc104719436"/>
+      <w:r>
+        <w:t>4.Other constraints</w:t>
+      </w:r>
+      <w:bookmarkEnd w:id="33"/>
     </w:p>
     <w:p>
       <w:pPr>
@@ -2904,17 +3669,8 @@
           <w:sz w:val="24"/>
           <w:szCs w:val="24"/>
         </w:rPr>
-        <w:t xml:space="preserve">Source control – FHICT </w:t>
-      </w:r>
-      <w:proofErr w:type="spellStart"/>
-      <w:r>
-        <w:rPr>
-          <w:sz w:val="24"/>
-          <w:szCs w:val="24"/>
-        </w:rPr>
-        <w:t>Gitlab</w:t>
-      </w:r>
-      <w:proofErr w:type="spellEnd"/>
+        <w:t>Mocking data – The case is simulated and there is no real data. Everything can be made-up</w:t>
+      </w:r>
     </w:p>
     <w:p>
       <w:pPr>
@@ -2931,7 +3687,7 @@
           <w:sz w:val="24"/>
           <w:szCs w:val="24"/>
         </w:rPr>
-        <w:t>Website should run on Luna server</w:t>
+        <w:t>UX – Solution is as expected for modern applications – Proper UX, user feedback, common practices are expected</w:t>
       </w:r>
     </w:p>
     <w:p>
@@ -2949,7 +3705,7 @@
           <w:sz w:val="24"/>
           <w:szCs w:val="24"/>
         </w:rPr>
-        <w:t>Database should run on Hera server</w:t>
+        <w:t>Meetings – Weekly meeting with the assigned tutor are mandatory</w:t>
       </w:r>
     </w:p>
     <w:p>
@@ -2962,6 +3718,13 @@
           <w:szCs w:val="24"/>
         </w:rPr>
       </w:pPr>
+      <w:r>
+        <w:rPr>
+          <w:sz w:val="24"/>
+          <w:szCs w:val="24"/>
+        </w:rPr>
+        <w:t>Source control – FHICT Gitlab</w:t>
+      </w:r>
     </w:p>
     <w:p>
       <w:pPr>
@@ -2973,6 +3736,54 @@
           <w:szCs w:val="24"/>
         </w:rPr>
       </w:pPr>
+      <w:r>
+        <w:rPr>
+          <w:sz w:val="24"/>
+          <w:szCs w:val="24"/>
+        </w:rPr>
+        <w:lastRenderedPageBreak/>
+        <w:t>Website should run on Luna server</w:t>
+      </w:r>
+    </w:p>
+    <w:p>
+      <w:pPr>
+        <w:tabs>
+          <w:tab w:val="left" w:pos="7605"/>
+        </w:tabs>
+        <w:rPr>
+          <w:sz w:val="24"/>
+          <w:szCs w:val="24"/>
+        </w:rPr>
+      </w:pPr>
+      <w:r>
+        <w:rPr>
+          <w:sz w:val="24"/>
+          <w:szCs w:val="24"/>
+        </w:rPr>
+        <w:t>Database should run on Hera server</w:t>
+      </w:r>
+    </w:p>
+    <w:p>
+      <w:pPr>
+        <w:tabs>
+          <w:tab w:val="left" w:pos="7605"/>
+        </w:tabs>
+        <w:rPr>
+          <w:sz w:val="24"/>
+          <w:szCs w:val="24"/>
+        </w:rPr>
+      </w:pPr>
+    </w:p>
+    <w:p>
+      <w:pPr>
+        <w:tabs>
+          <w:tab w:val="left" w:pos="7605"/>
+        </w:tabs>
+        <w:rPr>
+          <w:sz w:val="24"/>
+          <w:szCs w:val="24"/>
+        </w:rPr>
+      </w:pPr>
     </w:p>
     <w:p>
       <w:pPr>
@@ -2982,8 +3793,8 @@
           <w:szCs w:val="32"/>
         </w:rPr>
       </w:pPr>
-      <w:bookmarkStart w:id="32" w:name="_Toc95574839"/>
-      <w:bookmarkStart w:id="33" w:name="_Toc103183052"/>
+      <w:bookmarkStart w:id="34" w:name="_Toc95574839"/>
+      <w:bookmarkStart w:id="35" w:name="_Toc104719437"/>
       <w:r>
         <w:rPr>
           <w:sz w:val="32"/>
@@ -2991,19 +3802,19 @@
         </w:rPr>
         <w:t>Phasing</w:t>
       </w:r>
-      <w:bookmarkEnd w:id="32"/>
-      <w:bookmarkEnd w:id="33"/>
+      <w:bookmarkEnd w:id="34"/>
+      <w:bookmarkEnd w:id="35"/>
     </w:p>
     <w:p/>
     <w:p>
       <w:pPr>
         <w:pStyle w:val="2"/>
       </w:pPr>
-      <w:bookmarkStart w:id="34" w:name="_Toc103183053"/>
+      <w:bookmarkStart w:id="36" w:name="_Toc104719438"/>
       <w:r>
         <w:t>Plan for conducting the project</w:t>
       </w:r>
-      <w:bookmarkEnd w:id="34"/>
+      <w:bookmarkEnd w:id="36"/>
     </w:p>
     <w:p>
       <w:pPr>
@@ -3274,6 +4085,29 @@
           <w:szCs w:val="24"/>
         </w:rPr>
         <w:t>Finish implementation &amp; unit tests, create test report and polish all deliverables.</w:t>
+      </w:r>
+    </w:p>
+    <w:p>
+      <w:pPr>
+        <w:tabs>
+          <w:tab w:val="left" w:pos="7605"/>
+        </w:tabs>
+        <w:jc w:val="both"/>
+        <w:rPr>
+          <w:rFonts w:eastAsia="Times New Roman" w:cstheme="minorHAnsi"/>
+          <w:color w:val="2D3B45"/>
+          <w:sz w:val="24"/>
+          <w:szCs w:val="24"/>
+        </w:rPr>
+      </w:pPr>
+      <w:r>
+        <w:rPr>
+          <w:rFonts w:eastAsia="Times New Roman" w:cstheme="minorHAnsi"/>
+          <w:color w:val="2D3B45"/>
+          <w:sz w:val="24"/>
+          <w:szCs w:val="24"/>
+        </w:rPr>
+        <w:t>Deliver desktop application and web application along with all documentation.</w:t>
       </w:r>
     </w:p>
     <w:p>
@@ -4587,21 +5421,28 @@
     <w:charset w:val="00"/>
     <w:family w:val="roman"/>
     <w:pitch w:val="variable"/>
-    <w:sig w:usb0="E0002EFF" w:usb1="C000785B" w:usb2="00000009" w:usb3="00000000" w:csb0="000001FF" w:csb1="00000000"/>
+    <w:sig w:usb0="E0002AFF" w:usb1="C0007843" w:usb2="00000009" w:usb3="00000000" w:csb0="000001FF" w:csb1="00000000"/>
   </w:font>
   <w:font w:name="Calibri">
     <w:panose1 w:val="020F0502020204030204"/>
     <w:charset w:val="00"/>
     <w:family w:val="swiss"/>
     <w:pitch w:val="variable"/>
-    <w:sig w:usb0="E4002EFF" w:usb1="C000247B" w:usb2="00000009" w:usb3="00000000" w:csb0="000001FF" w:csb1="00000000"/>
+    <w:sig w:usb0="E00002FF" w:usb1="4000ACFF" w:usb2="00000001" w:usb3="00000000" w:csb0="0000019F" w:csb1="00000000"/>
   </w:font>
   <w:font w:name="Calibri Light">
     <w:panose1 w:val="020F0302020204030204"/>
     <w:charset w:val="00"/>
     <w:family w:val="swiss"/>
     <w:pitch w:val="variable"/>
-    <w:sig w:usb0="E4002EFF" w:usb1="C000247B" w:usb2="00000009" w:usb3="00000000" w:csb0="000001FF" w:csb1="00000000"/>
+    <w:sig w:usb0="A00002EF" w:usb1="4000207B" w:usb2="00000000" w:usb3="00000000" w:csb0="0000009F" w:csb1="00000000"/>
+  </w:font>
+  <w:font w:name="Arial">
+    <w:panose1 w:val="020B0604020202020204"/>
+    <w:charset w:val="00"/>
+    <w:family w:val="swiss"/>
+    <w:pitch w:val="variable"/>
+    <w:sig w:usb0="E0002AFF" w:usb1="C0007843" w:usb2="00000009" w:usb3="00000000" w:csb0="000001FF" w:csb1="00000000"/>
   </w:font>
 </w:fonts>
 </file>
@@ -4623,8 +5464,10 @@
     <w:rsidRoot w:val="00E61540"/>
     <w:rsid w:val="003B7D2E"/>
     <w:rsid w:val="006A2BE8"/>
+    <w:rsid w:val="0077404A"/>
     <w:rsid w:val="00942976"/>
     <w:rsid w:val="009A0E03"/>
+    <w:rsid w:val="00A63EBB"/>
     <w:rsid w:val="00E03F24"/>
     <w:rsid w:val="00E61540"/>
   </w:rsids>
@@ -5358,7 +6201,7 @@
 </file>
 
 <file path=customXml/itemProps1.xml><?xml version="1.0" encoding="utf-8"?>
-<ds:datastoreItem xmlns:ds="http://schemas.openxmlformats.org/officeDocument/2006/customXml" ds:itemID="{2395D0FD-0F30-47F4-9A09-97713D4834B0}">
+<ds:datastoreItem xmlns:ds="http://schemas.openxmlformats.org/officeDocument/2006/customXml" ds:itemID="{2D2B6C5A-834F-4F56-A416-51CB22DF2B37}">
   <ds:schemaRefs>
     <ds:schemaRef ds:uri="http://schemas.openxmlformats.org/officeDocument/2006/bibliography"/>
   </ds:schemaRefs>

</xml_diff>